<commit_message>
update sys deploy guide & add the release folder
</commit_message>
<xml_diff>
--- a/01_doc/tech_design/餐厅订餐系统_系统部署手册.docx
+++ b/01_doc/tech_design/餐厅订餐系统_系统部署手册.docx
@@ -268,7 +268,14 @@
                                         <w:sz w:val="72"/>
                                         <w:szCs w:val="72"/>
                                       </w:rPr>
-                                      <w:t>餐厅订餐系统</w:t>
+                                      <w:t>餐厅订餐</w:t>
+                                    </w:r>
+                                    <w:r>
+                                      <w:rPr>
+                                        <w:sz w:val="72"/>
+                                        <w:szCs w:val="72"/>
+                                      </w:rPr>
+                                      <w:t>系统</w:t>
                                     </w:r>
                                     <w:r>
                                       <w:rPr>
@@ -276,7 +283,7 @@
                                         <w:sz w:val="72"/>
                                         <w:szCs w:val="72"/>
                                       </w:rPr>
-                                      <w:t>-</w:t>
+                                      <w:t>_</w:t>
                                     </w:r>
                                     <w:r>
                                       <w:rPr>
@@ -288,10 +295,18 @@
                                     </w:r>
                                     <w:r>
                                       <w:rPr>
+                                        <w:rFonts w:hint="eastAsia"/>
                                         <w:sz w:val="72"/>
                                         <w:szCs w:val="72"/>
                                       </w:rPr>
-                                      <w:t>部署手册</w:t>
+                                      <w:t>部署</w:t>
+                                    </w:r>
+                                    <w:r>
+                                      <w:rPr>
+                                        <w:sz w:val="72"/>
+                                        <w:szCs w:val="72"/>
+                                      </w:rPr>
+                                      <w:t>手册</w:t>
                                     </w:r>
                                   </w:sdtContent>
                                 </w:sdt>
@@ -306,7 +321,6 @@
                                   <w:alias w:val="Subtitle"/>
                                   <w:tag w:val=""/>
                                   <w:id w:val="-2090151685"/>
-                                  <w:showingPlcHdr/>
                                   <w:dataBinding w:prefixMappings="xmlns:ns0='http://purl.org/dc/elements/1.1/' xmlns:ns1='http://schemas.openxmlformats.org/package/2006/metadata/core-properties' " w:xpath="/ns1:coreProperties[1]/ns0:subject[1]" w:storeItemID="{6C3C8BC8-F283-45AE-878A-BAB7291924A1}"/>
                                   <w:text/>
                                 </w:sdtPr>
@@ -324,11 +338,20 @@
                                     </w:pPr>
                                     <w:r>
                                       <w:rPr>
+                                        <w:rFonts w:hint="eastAsia"/>
                                         <w:caps/>
                                         <w:sz w:val="28"/>
                                         <w:szCs w:val="28"/>
                                       </w:rPr>
-                                      <w:t xml:space="preserve">     </w:t>
+                                      <w:t>项目</w:t>
+                                    </w:r>
+                                    <w:r>
+                                      <w:rPr>
+                                        <w:caps/>
+                                        <w:sz w:val="28"/>
+                                        <w:szCs w:val="28"/>
+                                      </w:rPr>
+                                      <w:t>ID#</w:t>
                                     </w:r>
                                   </w:p>
                                 </w:sdtContent>
@@ -364,7 +387,7 @@
                                         <w:sz w:val="24"/>
                                         <w:szCs w:val="24"/>
                                       </w:rPr>
-                                      <w:t>ZHI LUO</w:t>
+                                      <w:t>Zhi Luo</w:t>
                                     </w:r>
                                   </w:p>
                                 </w:sdtContent>
@@ -507,7 +530,14 @@
                                   <w:sz w:val="72"/>
                                   <w:szCs w:val="72"/>
                                 </w:rPr>
-                                <w:t>餐厅订餐系统</w:t>
+                                <w:t>餐厅订餐</w:t>
+                              </w:r>
+                              <w:r>
+                                <w:rPr>
+                                  <w:sz w:val="72"/>
+                                  <w:szCs w:val="72"/>
+                                </w:rPr>
+                                <w:t>系统</w:t>
                               </w:r>
                               <w:r>
                                 <w:rPr>
@@ -515,7 +545,7 @@
                                   <w:sz w:val="72"/>
                                   <w:szCs w:val="72"/>
                                 </w:rPr>
-                                <w:t>-</w:t>
+                                <w:t>_</w:t>
                               </w:r>
                               <w:r>
                                 <w:rPr>
@@ -527,10 +557,18 @@
                               </w:r>
                               <w:r>
                                 <w:rPr>
+                                  <w:rFonts w:hint="eastAsia"/>
                                   <w:sz w:val="72"/>
                                   <w:szCs w:val="72"/>
                                 </w:rPr>
-                                <w:t>部署手册</w:t>
+                                <w:t>部署</w:t>
+                              </w:r>
+                              <w:r>
+                                <w:rPr>
+                                  <w:sz w:val="72"/>
+                                  <w:szCs w:val="72"/>
+                                </w:rPr>
+                                <w:t>手册</w:t>
                               </w:r>
                             </w:sdtContent>
                           </w:sdt>
@@ -545,7 +583,6 @@
                             <w:alias w:val="Subtitle"/>
                             <w:tag w:val=""/>
                             <w:id w:val="-2090151685"/>
-                            <w:showingPlcHdr/>
                             <w:dataBinding w:prefixMappings="xmlns:ns0='http://purl.org/dc/elements/1.1/' xmlns:ns1='http://schemas.openxmlformats.org/package/2006/metadata/core-properties' " w:xpath="/ns1:coreProperties[1]/ns0:subject[1]" w:storeItemID="{6C3C8BC8-F283-45AE-878A-BAB7291924A1}"/>
                             <w:text/>
                           </w:sdtPr>
@@ -563,11 +600,20 @@
                               </w:pPr>
                               <w:r>
                                 <w:rPr>
+                                  <w:rFonts w:hint="eastAsia"/>
                                   <w:caps/>
                                   <w:sz w:val="28"/>
                                   <w:szCs w:val="28"/>
                                 </w:rPr>
-                                <w:t xml:space="preserve">     </w:t>
+                                <w:t>项目</w:t>
+                              </w:r>
+                              <w:r>
+                                <w:rPr>
+                                  <w:caps/>
+                                  <w:sz w:val="28"/>
+                                  <w:szCs w:val="28"/>
+                                </w:rPr>
+                                <w:t>ID#</w:t>
                               </w:r>
                             </w:p>
                           </w:sdtContent>
@@ -603,7 +649,7 @@
                                   <w:sz w:val="24"/>
                                   <w:szCs w:val="24"/>
                                 </w:rPr>
-                                <w:t>ZHI LUO</w:t>
+                                <w:t>Zhi Luo</w:t>
                               </w:r>
                             </w:p>
                           </w:sdtContent>
@@ -841,12 +887,12 @@
           <w:p>
             <w:pPr>
               <w:rPr>
-                <w:rFonts w:asciiTheme="majorEastAsia" w:eastAsiaTheme="majorEastAsia" w:hAnsiTheme="majorEastAsia" w:hint="eastAsia"/>
+                <w:rFonts w:asciiTheme="majorEastAsia" w:eastAsiaTheme="majorEastAsia" w:hAnsiTheme="majorEastAsia"/>
               </w:rPr>
             </w:pPr>
             <w:r>
               <w:rPr>
-                <w:rFonts w:asciiTheme="majorEastAsia" w:eastAsiaTheme="majorEastAsia" w:hAnsiTheme="majorEastAsia" w:hint="eastAsia"/>
+                <w:rFonts w:asciiTheme="majorEastAsia" w:eastAsiaTheme="majorEastAsia" w:hAnsiTheme="majorEastAsia"/>
               </w:rPr>
               <w:t>0.1</w:t>
             </w:r>
@@ -859,14 +905,14 @@
           <w:p>
             <w:pPr>
               <w:rPr>
-                <w:rFonts w:asciiTheme="majorEastAsia" w:eastAsiaTheme="majorEastAsia" w:hAnsiTheme="majorEastAsia" w:hint="eastAsia"/>
+                <w:rFonts w:asciiTheme="majorEastAsia" w:eastAsiaTheme="majorEastAsia" w:hAnsiTheme="majorEastAsia"/>
               </w:rPr>
             </w:pPr>
             <w:r>
               <w:rPr>
-                <w:rFonts w:asciiTheme="majorEastAsia" w:eastAsiaTheme="majorEastAsia" w:hAnsiTheme="majorEastAsia" w:hint="eastAsia"/>
-              </w:rPr>
-              <w:t>2014-11-23</w:t>
+                <w:rFonts w:asciiTheme="majorEastAsia" w:eastAsiaTheme="majorEastAsia" w:hAnsiTheme="majorEastAsia"/>
+              </w:rPr>
+              <w:t>2014-11-21</w:t>
             </w:r>
           </w:p>
         </w:tc>
@@ -898,6 +944,12 @@
                 <w:rFonts w:asciiTheme="majorEastAsia" w:eastAsiaTheme="majorEastAsia" w:hAnsiTheme="majorEastAsia"/>
               </w:rPr>
             </w:pPr>
+            <w:r>
+              <w:rPr>
+                <w:rFonts w:asciiTheme="majorEastAsia" w:eastAsiaTheme="majorEastAsia" w:hAnsiTheme="majorEastAsia"/>
+              </w:rPr>
+              <w:t>Nie Annie</w:t>
+            </w:r>
           </w:p>
         </w:tc>
         <w:tc>
@@ -907,13 +959,13 @@
           <w:p>
             <w:pPr>
               <w:rPr>
+                <w:rFonts w:asciiTheme="majorEastAsia" w:eastAsiaTheme="majorEastAsia" w:hAnsiTheme="majorEastAsia"/>
+              </w:rPr>
+            </w:pPr>
+            <w:r>
+              <w:rPr>
                 <w:rFonts w:asciiTheme="majorEastAsia" w:eastAsiaTheme="majorEastAsia" w:hAnsiTheme="majorEastAsia" w:hint="eastAsia"/>
               </w:rPr>
-            </w:pPr>
-            <w:r>
-              <w:rPr>
-                <w:rFonts w:asciiTheme="majorEastAsia" w:eastAsiaTheme="majorEastAsia" w:hAnsiTheme="majorEastAsia" w:hint="eastAsia"/>
-              </w:rPr>
               <w:t>初始化</w:t>
             </w:r>
             <w:r>
@@ -922,8 +974,6 @@
               </w:rPr>
               <w:t>文档结构</w:t>
             </w:r>
-            <w:bookmarkStart w:id="0" w:name="_GoBack"/>
-            <w:bookmarkEnd w:id="0"/>
           </w:p>
         </w:tc>
       </w:tr>
@@ -1072,6 +1122,7 @@
         <w:br w:type="page"/>
       </w:r>
     </w:p>
+    <w:bookmarkStart w:id="0" w:name="_Toc404547079" w:displacedByCustomXml="next"/>
     <w:sdt>
       <w:sdtPr>
         <w:rPr>
@@ -1108,16 +1159,16 @@
             </w:rPr>
             <w:t>目录</w:t>
           </w:r>
+          <w:bookmarkEnd w:id="0"/>
         </w:p>
         <w:p>
           <w:pPr>
             <w:pStyle w:val="TOC1"/>
             <w:tabs>
-              <w:tab w:val="left" w:pos="660"/>
               <w:tab w:val="right" w:leader="dot" w:pos="8630"/>
             </w:tabs>
             <w:rPr>
-              <w:rFonts w:cstheme="minorBidi"/>
+              <w:rFonts w:eastAsia="宋体" w:cstheme="minorBidi"/>
               <w:noProof/>
               <w:lang w:eastAsia="zh-CN"/>
             </w:rPr>
@@ -1140,18 +1191,89 @@
             </w:rPr>
             <w:fldChar w:fldCharType="separate"/>
           </w:r>
-          <w:hyperlink w:anchor="_Toc404091521" w:history="1">
+          <w:hyperlink w:anchor="_Toc404547079" w:history="1">
             <w:r>
               <w:rPr>
                 <w:rStyle w:val="Hyperlink"/>
-                <w:rFonts w:asciiTheme="majorEastAsia" w:hAnsiTheme="majorEastAsia"/>
-                <w:noProof/>
-              </w:rPr>
-              <w:t>1.</w:t>
-            </w:r>
-            <w:r>
-              <w:rPr>
-                <w:rFonts w:cstheme="minorBidi"/>
+                <w:rFonts w:hint="eastAsia"/>
+                <w:noProof/>
+              </w:rPr>
+              <w:t>目录</w:t>
+            </w:r>
+            <w:r>
+              <w:rPr>
+                <w:noProof/>
+                <w:webHidden/>
+              </w:rPr>
+              <w:tab/>
+            </w:r>
+            <w:r>
+              <w:rPr>
+                <w:noProof/>
+                <w:webHidden/>
+              </w:rPr>
+              <w:fldChar w:fldCharType="begin"/>
+            </w:r>
+            <w:r>
+              <w:rPr>
+                <w:noProof/>
+                <w:webHidden/>
+              </w:rPr>
+              <w:instrText xml:space="preserve"> PAGEREF _Toc404547079 \h </w:instrText>
+            </w:r>
+            <w:r>
+              <w:rPr>
+                <w:noProof/>
+                <w:webHidden/>
+              </w:rPr>
+            </w:r>
+            <w:r>
+              <w:rPr>
+                <w:noProof/>
+                <w:webHidden/>
+              </w:rPr>
+              <w:fldChar w:fldCharType="separate"/>
+            </w:r>
+            <w:r>
+              <w:rPr>
+                <w:noProof/>
+                <w:webHidden/>
+              </w:rPr>
+              <w:t>2</w:t>
+            </w:r>
+            <w:r>
+              <w:rPr>
+                <w:noProof/>
+                <w:webHidden/>
+              </w:rPr>
+              <w:fldChar w:fldCharType="end"/>
+            </w:r>
+          </w:hyperlink>
+        </w:p>
+        <w:p>
+          <w:pPr>
+            <w:pStyle w:val="TOC1"/>
+            <w:tabs>
+              <w:tab w:val="left" w:pos="440"/>
+              <w:tab w:val="right" w:leader="dot" w:pos="8630"/>
+            </w:tabs>
+            <w:rPr>
+              <w:rFonts w:eastAsia="宋体" w:cstheme="minorBidi"/>
+              <w:noProof/>
+              <w:lang w:eastAsia="zh-CN"/>
+            </w:rPr>
+          </w:pPr>
+          <w:hyperlink w:anchor="_Toc404547080" w:history="1">
+            <w:r>
+              <w:rPr>
+                <w:rStyle w:val="Hyperlink"/>
+                <w:noProof/>
+              </w:rPr>
+              <w:t>1</w:t>
+            </w:r>
+            <w:r>
+              <w:rPr>
+                <w:rFonts w:eastAsia="宋体" w:cstheme="minorBidi"/>
                 <w:noProof/>
                 <w:lang w:eastAsia="zh-CN"/>
               </w:rPr>
@@ -1160,7 +1282,7 @@
             <w:r>
               <w:rPr>
                 <w:rStyle w:val="Hyperlink"/>
-                <w:rFonts w:asciiTheme="majorEastAsia" w:hAnsiTheme="majorEastAsia" w:hint="eastAsia"/>
+                <w:rFonts w:hint="eastAsia"/>
                 <w:noProof/>
               </w:rPr>
               <w:t>文档介绍</w:t>
@@ -1184,7 +1306,7 @@
                 <w:noProof/>
                 <w:webHidden/>
               </w:rPr>
-              <w:instrText xml:space="preserve"> PAGEREF _Toc404091521 \h </w:instrText>
+              <w:instrText xml:space="preserve"> PAGEREF _Toc404547080 \h </w:instrText>
             </w:r>
             <w:r>
               <w:rPr>
@@ -1204,7 +1326,7 @@
                 <w:noProof/>
                 <w:webHidden/>
               </w:rPr>
-              <w:t>2</w:t>
+              <w:t>3</w:t>
             </w:r>
             <w:r>
               <w:rPr>
@@ -1223,28 +1345,22 @@
               <w:tab w:val="right" w:leader="dot" w:pos="8630"/>
             </w:tabs>
             <w:rPr>
-              <w:rFonts w:cstheme="minorBidi"/>
+              <w:rFonts w:eastAsia="宋体" w:cstheme="minorBidi"/>
               <w:noProof/>
               <w:lang w:eastAsia="zh-CN"/>
             </w:rPr>
           </w:pPr>
-          <w:hyperlink w:anchor="_Toc404091522" w:history="1">
+          <w:hyperlink w:anchor="_Toc404547081" w:history="1">
             <w:r>
               <w:rPr>
                 <w:rStyle w:val="Hyperlink"/>
                 <w:noProof/>
-                <w14:scene3d>
-                  <w14:camera w14:prst="orthographicFront"/>
-                  <w14:lightRig w14:rig="threePt" w14:dir="t">
-                    <w14:rot w14:lat="0" w14:lon="0" w14:rev="0"/>
-                  </w14:lightRig>
-                </w14:scene3d>
-              </w:rPr>
-              <w:t>1.1.</w:t>
-            </w:r>
-            <w:r>
-              <w:rPr>
-                <w:rFonts w:cstheme="minorBidi"/>
+              </w:rPr>
+              <w:t>1.1</w:t>
+            </w:r>
+            <w:r>
+              <w:rPr>
+                <w:rFonts w:eastAsia="宋体" w:cstheme="minorBidi"/>
                 <w:noProof/>
                 <w:lang w:eastAsia="zh-CN"/>
               </w:rPr>
@@ -1277,7 +1393,7 @@
                 <w:noProof/>
                 <w:webHidden/>
               </w:rPr>
-              <w:instrText xml:space="preserve"> PAGEREF _Toc404091522 \h </w:instrText>
+              <w:instrText xml:space="preserve"> PAGEREF _Toc404547081 \h </w:instrText>
             </w:r>
             <w:r>
               <w:rPr>
@@ -1297,7 +1413,7 @@
                 <w:noProof/>
                 <w:webHidden/>
               </w:rPr>
-              <w:t>2</w:t>
+              <w:t>3</w:t>
             </w:r>
             <w:r>
               <w:rPr>
@@ -1316,28 +1432,22 @@
               <w:tab w:val="right" w:leader="dot" w:pos="8630"/>
             </w:tabs>
             <w:rPr>
-              <w:rFonts w:cstheme="minorBidi"/>
+              <w:rFonts w:eastAsia="宋体" w:cstheme="minorBidi"/>
               <w:noProof/>
               <w:lang w:eastAsia="zh-CN"/>
             </w:rPr>
           </w:pPr>
-          <w:hyperlink w:anchor="_Toc404091523" w:history="1">
+          <w:hyperlink w:anchor="_Toc404547082" w:history="1">
             <w:r>
               <w:rPr>
                 <w:rStyle w:val="Hyperlink"/>
                 <w:noProof/>
-                <w14:scene3d>
-                  <w14:camera w14:prst="orthographicFront"/>
-                  <w14:lightRig w14:rig="threePt" w14:dir="t">
-                    <w14:rot w14:lat="0" w14:lon="0" w14:rev="0"/>
-                  </w14:lightRig>
-                </w14:scene3d>
-              </w:rPr>
-              <w:t>1.2.</w:t>
-            </w:r>
-            <w:r>
-              <w:rPr>
-                <w:rFonts w:cstheme="minorBidi"/>
+              </w:rPr>
+              <w:t>1.2</w:t>
+            </w:r>
+            <w:r>
+              <w:rPr>
+                <w:rFonts w:eastAsia="宋体" w:cstheme="minorBidi"/>
                 <w:noProof/>
                 <w:lang w:eastAsia="zh-CN"/>
               </w:rPr>
@@ -1370,7 +1480,7 @@
                 <w:noProof/>
                 <w:webHidden/>
               </w:rPr>
-              <w:instrText xml:space="preserve"> PAGEREF _Toc404091523 \h </w:instrText>
+              <w:instrText xml:space="preserve"> PAGEREF _Toc404547082 \h </w:instrText>
             </w:r>
             <w:r>
               <w:rPr>
@@ -1390,7 +1500,7 @@
                 <w:noProof/>
                 <w:webHidden/>
               </w:rPr>
-              <w:t>2</w:t>
+              <w:t>3</w:t>
             </w:r>
             <w:r>
               <w:rPr>
@@ -1409,28 +1519,22 @@
               <w:tab w:val="right" w:leader="dot" w:pos="8630"/>
             </w:tabs>
             <w:rPr>
-              <w:rFonts w:cstheme="minorBidi"/>
+              <w:rFonts w:eastAsia="宋体" w:cstheme="minorBidi"/>
               <w:noProof/>
               <w:lang w:eastAsia="zh-CN"/>
             </w:rPr>
           </w:pPr>
-          <w:hyperlink w:anchor="_Toc404091524" w:history="1">
+          <w:hyperlink w:anchor="_Toc404547083" w:history="1">
             <w:r>
               <w:rPr>
                 <w:rStyle w:val="Hyperlink"/>
                 <w:noProof/>
-                <w14:scene3d>
-                  <w14:camera w14:prst="orthographicFront"/>
-                  <w14:lightRig w14:rig="threePt" w14:dir="t">
-                    <w14:rot w14:lat="0" w14:lon="0" w14:rev="0"/>
-                  </w14:lightRig>
-                </w14:scene3d>
-              </w:rPr>
-              <w:t>1.3.</w:t>
-            </w:r>
-            <w:r>
-              <w:rPr>
-                <w:rFonts w:cstheme="minorBidi"/>
+              </w:rPr>
+              <w:t>1.3</w:t>
+            </w:r>
+            <w:r>
+              <w:rPr>
+                <w:rFonts w:eastAsia="宋体" w:cstheme="minorBidi"/>
                 <w:noProof/>
                 <w:lang w:eastAsia="zh-CN"/>
               </w:rPr>
@@ -1463,7 +1567,7 @@
                 <w:noProof/>
                 <w:webHidden/>
               </w:rPr>
-              <w:instrText xml:space="preserve"> PAGEREF _Toc404091524 \h </w:instrText>
+              <w:instrText xml:space="preserve"> PAGEREF _Toc404547083 \h </w:instrText>
             </w:r>
             <w:r>
               <w:rPr>
@@ -1483,7 +1587,7 @@
                 <w:noProof/>
                 <w:webHidden/>
               </w:rPr>
-              <w:t>2</w:t>
+              <w:t>3</w:t>
             </w:r>
             <w:r>
               <w:rPr>
@@ -1502,28 +1606,22 @@
               <w:tab w:val="right" w:leader="dot" w:pos="8630"/>
             </w:tabs>
             <w:rPr>
-              <w:rFonts w:cstheme="minorBidi"/>
+              <w:rFonts w:eastAsia="宋体" w:cstheme="minorBidi"/>
               <w:noProof/>
               <w:lang w:eastAsia="zh-CN"/>
             </w:rPr>
           </w:pPr>
-          <w:hyperlink w:anchor="_Toc404091525" w:history="1">
+          <w:hyperlink w:anchor="_Toc404547084" w:history="1">
             <w:r>
               <w:rPr>
                 <w:rStyle w:val="Hyperlink"/>
                 <w:noProof/>
-                <w14:scene3d>
-                  <w14:camera w14:prst="orthographicFront"/>
-                  <w14:lightRig w14:rig="threePt" w14:dir="t">
-                    <w14:rot w14:lat="0" w14:lon="0" w14:rev="0"/>
-                  </w14:lightRig>
-                </w14:scene3d>
-              </w:rPr>
-              <w:t>1.4.</w:t>
-            </w:r>
-            <w:r>
-              <w:rPr>
-                <w:rFonts w:cstheme="minorBidi"/>
+              </w:rPr>
+              <w:t>1.4</w:t>
+            </w:r>
+            <w:r>
+              <w:rPr>
+                <w:rFonts w:eastAsia="宋体" w:cstheme="minorBidi"/>
                 <w:noProof/>
                 <w:lang w:eastAsia="zh-CN"/>
               </w:rPr>
@@ -1556,7 +1654,7 @@
                 <w:noProof/>
                 <w:webHidden/>
               </w:rPr>
-              <w:instrText xml:space="preserve"> PAGEREF _Toc404091525 \h </w:instrText>
+              <w:instrText xml:space="preserve"> PAGEREF _Toc404547084 \h </w:instrText>
             </w:r>
             <w:r>
               <w:rPr>
@@ -1576,7 +1674,7 @@
                 <w:noProof/>
                 <w:webHidden/>
               </w:rPr>
-              <w:t>2</w:t>
+              <w:t>3</w:t>
             </w:r>
             <w:r>
               <w:rPr>
@@ -1591,27 +1689,26 @@
           <w:pPr>
             <w:pStyle w:val="TOC1"/>
             <w:tabs>
-              <w:tab w:val="left" w:pos="660"/>
+              <w:tab w:val="left" w:pos="440"/>
               <w:tab w:val="right" w:leader="dot" w:pos="8630"/>
             </w:tabs>
             <w:rPr>
-              <w:rFonts w:cstheme="minorBidi"/>
+              <w:rFonts w:eastAsia="宋体" w:cstheme="minorBidi"/>
               <w:noProof/>
               <w:lang w:eastAsia="zh-CN"/>
             </w:rPr>
           </w:pPr>
-          <w:hyperlink w:anchor="_Toc404091526" w:history="1">
+          <w:hyperlink w:anchor="_Toc404547085" w:history="1">
             <w:r>
               <w:rPr>
                 <w:rStyle w:val="Hyperlink"/>
-                <w:rFonts w:asciiTheme="majorEastAsia" w:hAnsiTheme="majorEastAsia"/>
-                <w:noProof/>
-              </w:rPr>
-              <w:t>2.</w:t>
-            </w:r>
-            <w:r>
-              <w:rPr>
-                <w:rFonts w:cstheme="minorBidi"/>
+                <w:noProof/>
+              </w:rPr>
+              <w:t>2</w:t>
+            </w:r>
+            <w:r>
+              <w:rPr>
+                <w:rFonts w:eastAsia="宋体" w:cstheme="minorBidi"/>
                 <w:noProof/>
                 <w:lang w:eastAsia="zh-CN"/>
               </w:rPr>
@@ -1620,10 +1717,10 @@
             <w:r>
               <w:rPr>
                 <w:rStyle w:val="Hyperlink"/>
-                <w:rFonts w:asciiTheme="majorEastAsia" w:hAnsiTheme="majorEastAsia" w:hint="eastAsia"/>
-                <w:noProof/>
-              </w:rPr>
-              <w:t>项目概述</w:t>
+                <w:rFonts w:hint="eastAsia"/>
+                <w:noProof/>
+              </w:rPr>
+              <w:t>硬件环境部署</w:t>
             </w:r>
             <w:r>
               <w:rPr>
@@ -1644,7 +1741,7 @@
                 <w:noProof/>
                 <w:webHidden/>
               </w:rPr>
-              <w:instrText xml:space="preserve"> PAGEREF _Toc404091526 \h </w:instrText>
+              <w:instrText xml:space="preserve"> PAGEREF _Toc404547085 \h </w:instrText>
             </w:r>
             <w:r>
               <w:rPr>
@@ -1664,103 +1761,7 @@
                 <w:noProof/>
                 <w:webHidden/>
               </w:rPr>
-              <w:t>2</w:t>
-            </w:r>
-            <w:r>
-              <w:rPr>
-                <w:noProof/>
-                <w:webHidden/>
-              </w:rPr>
-              <w:fldChar w:fldCharType="end"/>
-            </w:r>
-          </w:hyperlink>
-        </w:p>
-        <w:p>
-          <w:pPr>
-            <w:pStyle w:val="TOC1"/>
-            <w:tabs>
-              <w:tab w:val="left" w:pos="660"/>
-              <w:tab w:val="right" w:leader="dot" w:pos="8630"/>
-            </w:tabs>
-            <w:rPr>
-              <w:rFonts w:cstheme="minorBidi"/>
-              <w:noProof/>
-              <w:lang w:eastAsia="zh-CN"/>
-            </w:rPr>
-          </w:pPr>
-          <w:hyperlink w:anchor="_Toc404091527" w:history="1">
-            <w:r>
-              <w:rPr>
-                <w:rStyle w:val="Hyperlink"/>
-                <w:rFonts w:asciiTheme="majorEastAsia" w:hAnsiTheme="majorEastAsia"/>
-                <w:noProof/>
-              </w:rPr>
-              <w:t>3.</w:t>
-            </w:r>
-            <w:r>
-              <w:rPr>
-                <w:rFonts w:cstheme="minorBidi"/>
-                <w:noProof/>
-                <w:lang w:eastAsia="zh-CN"/>
-              </w:rPr>
-              <w:tab/>
-            </w:r>
-            <w:r>
-              <w:rPr>
-                <w:rStyle w:val="Hyperlink"/>
-                <w:rFonts w:asciiTheme="majorEastAsia" w:hAnsiTheme="majorEastAsia" w:hint="eastAsia"/>
-                <w:noProof/>
-              </w:rPr>
-              <w:t>内容</w:t>
-            </w:r>
-            <w:r>
-              <w:rPr>
-                <w:rStyle w:val="Hyperlink"/>
-                <w:rFonts w:asciiTheme="majorEastAsia" w:hAnsiTheme="majorEastAsia"/>
-                <w:noProof/>
-              </w:rPr>
-              <w:t>1</w:t>
-            </w:r>
-            <w:r>
-              <w:rPr>
-                <w:noProof/>
-                <w:webHidden/>
-              </w:rPr>
-              <w:tab/>
-            </w:r>
-            <w:r>
-              <w:rPr>
-                <w:noProof/>
-                <w:webHidden/>
-              </w:rPr>
-              <w:fldChar w:fldCharType="begin"/>
-            </w:r>
-            <w:r>
-              <w:rPr>
-                <w:noProof/>
-                <w:webHidden/>
-              </w:rPr>
-              <w:instrText xml:space="preserve"> PAGEREF _Toc404091527 \h </w:instrText>
-            </w:r>
-            <w:r>
-              <w:rPr>
-                <w:noProof/>
-                <w:webHidden/>
-              </w:rPr>
-            </w:r>
-            <w:r>
-              <w:rPr>
-                <w:noProof/>
-                <w:webHidden/>
-              </w:rPr>
-              <w:fldChar w:fldCharType="separate"/>
-            </w:r>
-            <w:r>
-              <w:rPr>
-                <w:noProof/>
-                <w:webHidden/>
-              </w:rPr>
-              <w:t>2</w:t>
+              <w:t>3</w:t>
             </w:r>
             <w:r>
               <w:rPr>
@@ -1779,28 +1780,22 @@
               <w:tab w:val="right" w:leader="dot" w:pos="8630"/>
             </w:tabs>
             <w:rPr>
-              <w:rFonts w:cstheme="minorBidi"/>
+              <w:rFonts w:eastAsia="宋体" w:cstheme="minorBidi"/>
               <w:noProof/>
               <w:lang w:eastAsia="zh-CN"/>
             </w:rPr>
           </w:pPr>
-          <w:hyperlink w:anchor="_Toc404091534" w:history="1">
+          <w:hyperlink w:anchor="_Toc404547086" w:history="1">
             <w:r>
               <w:rPr>
                 <w:rStyle w:val="Hyperlink"/>
                 <w:noProof/>
-                <w14:scene3d>
-                  <w14:camera w14:prst="orthographicFront"/>
-                  <w14:lightRig w14:rig="threePt" w14:dir="t">
-                    <w14:rot w14:lat="0" w14:lon="0" w14:rev="0"/>
-                  </w14:lightRig>
-                </w14:scene3d>
-              </w:rPr>
-              <w:t>3.1.</w:t>
-            </w:r>
-            <w:r>
-              <w:rPr>
-                <w:rFonts w:cstheme="minorBidi"/>
+              </w:rPr>
+              <w:t>2.1</w:t>
+            </w:r>
+            <w:r>
+              <w:rPr>
+                <w:rFonts w:eastAsia="宋体" w:cstheme="minorBidi"/>
                 <w:noProof/>
                 <w:lang w:eastAsia="zh-CN"/>
               </w:rPr>
@@ -1812,14 +1807,7 @@
                 <w:rFonts w:hint="eastAsia"/>
                 <w:noProof/>
               </w:rPr>
-              <w:t>内容</w:t>
-            </w:r>
-            <w:r>
-              <w:rPr>
-                <w:rStyle w:val="Hyperlink"/>
-                <w:noProof/>
-              </w:rPr>
-              <w:t>1</w:t>
+              <w:t>硬件拓扑图</w:t>
             </w:r>
             <w:r>
               <w:rPr>
@@ -1840,7 +1828,7 @@
                 <w:noProof/>
                 <w:webHidden/>
               </w:rPr>
-              <w:instrText xml:space="preserve"> PAGEREF _Toc404091534 \h </w:instrText>
+              <w:instrText xml:space="preserve"> PAGEREF _Toc404547086 \h </w:instrText>
             </w:r>
             <w:r>
               <w:rPr>
@@ -1860,100 +1848,7 @@
                 <w:noProof/>
                 <w:webHidden/>
               </w:rPr>
-              <w:t>2</w:t>
-            </w:r>
-            <w:r>
-              <w:rPr>
-                <w:noProof/>
-                <w:webHidden/>
-              </w:rPr>
-              <w:fldChar w:fldCharType="end"/>
-            </w:r>
-          </w:hyperlink>
-        </w:p>
-        <w:p>
-          <w:pPr>
-            <w:pStyle w:val="TOC3"/>
-            <w:tabs>
-              <w:tab w:val="left" w:pos="1320"/>
-              <w:tab w:val="right" w:leader="dot" w:pos="8630"/>
-            </w:tabs>
-            <w:rPr>
-              <w:rFonts w:cstheme="minorBidi"/>
-              <w:noProof/>
-              <w:lang w:eastAsia="zh-CN"/>
-            </w:rPr>
-          </w:pPr>
-          <w:hyperlink w:anchor="_Toc404091535" w:history="1">
-            <w:r>
-              <w:rPr>
-                <w:rStyle w:val="Hyperlink"/>
-                <w:noProof/>
-                <w14:scene3d>
-                  <w14:camera w14:prst="orthographicFront"/>
-                  <w14:lightRig w14:rig="threePt" w14:dir="t">
-                    <w14:rot w14:lat="0" w14:lon="0" w14:rev="0"/>
-                  </w14:lightRig>
-                </w14:scene3d>
-              </w:rPr>
-              <w:t>3.1.1.</w:t>
-            </w:r>
-            <w:r>
-              <w:rPr>
-                <w:rFonts w:cstheme="minorBidi"/>
-                <w:noProof/>
-                <w:lang w:eastAsia="zh-CN"/>
-              </w:rPr>
-              <w:tab/>
-            </w:r>
-            <w:r>
-              <w:rPr>
-                <w:rStyle w:val="Hyperlink"/>
-                <w:rFonts w:hint="eastAsia"/>
-                <w:noProof/>
-              </w:rPr>
-              <w:t>详细内容</w:t>
-            </w:r>
-            <w:r>
-              <w:rPr>
-                <w:noProof/>
-                <w:webHidden/>
-              </w:rPr>
-              <w:tab/>
-            </w:r>
-            <w:r>
-              <w:rPr>
-                <w:noProof/>
-                <w:webHidden/>
-              </w:rPr>
-              <w:fldChar w:fldCharType="begin"/>
-            </w:r>
-            <w:r>
-              <w:rPr>
-                <w:noProof/>
-                <w:webHidden/>
-              </w:rPr>
-              <w:instrText xml:space="preserve"> PAGEREF _Toc404091535 \h </w:instrText>
-            </w:r>
-            <w:r>
-              <w:rPr>
-                <w:noProof/>
-                <w:webHidden/>
-              </w:rPr>
-            </w:r>
-            <w:r>
-              <w:rPr>
-                <w:noProof/>
-                <w:webHidden/>
-              </w:rPr>
-              <w:fldChar w:fldCharType="separate"/>
-            </w:r>
-            <w:r>
-              <w:rPr>
-                <w:noProof/>
-                <w:webHidden/>
-              </w:rPr>
-              <w:t>2</w:t>
+              <w:t>3</w:t>
             </w:r>
             <w:r>
               <w:rPr>
@@ -1972,28 +1867,22 @@
               <w:tab w:val="right" w:leader="dot" w:pos="8630"/>
             </w:tabs>
             <w:rPr>
-              <w:rFonts w:cstheme="minorBidi"/>
+              <w:rFonts w:eastAsia="宋体" w:cstheme="minorBidi"/>
               <w:noProof/>
               <w:lang w:eastAsia="zh-CN"/>
             </w:rPr>
           </w:pPr>
-          <w:hyperlink w:anchor="_Toc404091536" w:history="1">
+          <w:hyperlink w:anchor="_Toc404547087" w:history="1">
             <w:r>
               <w:rPr>
                 <w:rStyle w:val="Hyperlink"/>
                 <w:noProof/>
-                <w14:scene3d>
-                  <w14:camera w14:prst="orthographicFront"/>
-                  <w14:lightRig w14:rig="threePt" w14:dir="t">
-                    <w14:rot w14:lat="0" w14:lon="0" w14:rev="0"/>
-                  </w14:lightRig>
-                </w14:scene3d>
-              </w:rPr>
-              <w:t>3.2.</w:t>
-            </w:r>
-            <w:r>
-              <w:rPr>
-                <w:rFonts w:cstheme="minorBidi"/>
+              </w:rPr>
+              <w:t>2.2</w:t>
+            </w:r>
+            <w:r>
+              <w:rPr>
+                <w:rFonts w:eastAsia="宋体" w:cstheme="minorBidi"/>
                 <w:noProof/>
                 <w:lang w:eastAsia="zh-CN"/>
               </w:rPr>
@@ -2005,24 +1894,104 @@
                 <w:rFonts w:hint="eastAsia"/>
                 <w:noProof/>
               </w:rPr>
-              <w:t>内容</w:t>
-            </w:r>
+              <w:t>硬件配置说明</w:t>
+            </w:r>
+            <w:r>
+              <w:rPr>
+                <w:noProof/>
+                <w:webHidden/>
+              </w:rPr>
+              <w:tab/>
+            </w:r>
+            <w:r>
+              <w:rPr>
+                <w:noProof/>
+                <w:webHidden/>
+              </w:rPr>
+              <w:fldChar w:fldCharType="begin"/>
+            </w:r>
+            <w:r>
+              <w:rPr>
+                <w:noProof/>
+                <w:webHidden/>
+              </w:rPr>
+              <w:instrText xml:space="preserve"> PAGEREF _Toc404547087 \h </w:instrText>
+            </w:r>
+            <w:r>
+              <w:rPr>
+                <w:noProof/>
+                <w:webHidden/>
+              </w:rPr>
+            </w:r>
+            <w:r>
+              <w:rPr>
+                <w:noProof/>
+                <w:webHidden/>
+              </w:rPr>
+              <w:fldChar w:fldCharType="separate"/>
+            </w:r>
+            <w:r>
+              <w:rPr>
+                <w:noProof/>
+                <w:webHidden/>
+              </w:rPr>
+              <w:t>3</w:t>
+            </w:r>
+            <w:r>
+              <w:rPr>
+                <w:noProof/>
+                <w:webHidden/>
+              </w:rPr>
+              <w:fldChar w:fldCharType="end"/>
+            </w:r>
+          </w:hyperlink>
+        </w:p>
+        <w:p>
+          <w:pPr>
+            <w:pStyle w:val="TOC1"/>
+            <w:tabs>
+              <w:tab w:val="left" w:pos="440"/>
+              <w:tab w:val="right" w:leader="dot" w:pos="8630"/>
+            </w:tabs>
+            <w:rPr>
+              <w:rFonts w:eastAsia="宋体" w:cstheme="minorBidi"/>
+              <w:noProof/>
+              <w:lang w:eastAsia="zh-CN"/>
+            </w:rPr>
+          </w:pPr>
+          <w:hyperlink w:anchor="_Toc404547088" w:history="1">
             <w:r>
               <w:rPr>
                 <w:rStyle w:val="Hyperlink"/>
                 <w:noProof/>
               </w:rPr>
-              <w:t>2</w:t>
-            </w:r>
-            <w:r>
-              <w:rPr>
-                <w:noProof/>
-                <w:webHidden/>
+              <w:t>3</w:t>
+            </w:r>
+            <w:r>
+              <w:rPr>
+                <w:rFonts w:eastAsia="宋体" w:cstheme="minorBidi"/>
+                <w:noProof/>
+                <w:lang w:eastAsia="zh-CN"/>
               </w:rPr>
               <w:tab/>
             </w:r>
             <w:r>
               <w:rPr>
+                <w:rStyle w:val="Hyperlink"/>
+                <w:rFonts w:hint="eastAsia"/>
+                <w:noProof/>
+              </w:rPr>
+              <w:t>软件环境部署</w:t>
+            </w:r>
+            <w:r>
+              <w:rPr>
+                <w:noProof/>
+                <w:webHidden/>
+              </w:rPr>
+              <w:tab/>
+            </w:r>
+            <w:r>
+              <w:rPr>
                 <w:noProof/>
                 <w:webHidden/>
               </w:rPr>
@@ -2033,7 +2002,7 @@
                 <w:noProof/>
                 <w:webHidden/>
               </w:rPr>
-              <w:instrText xml:space="preserve"> PAGEREF _Toc404091536 \h </w:instrText>
+              <w:instrText xml:space="preserve"> PAGEREF _Toc404547088 \h </w:instrText>
             </w:r>
             <w:r>
               <w:rPr>
@@ -2053,7 +2022,7 @@
                 <w:noProof/>
                 <w:webHidden/>
               </w:rPr>
-              <w:t>2</w:t>
+              <w:t>3</w:t>
             </w:r>
             <w:r>
               <w:rPr>
@@ -2072,28 +2041,22 @@
               <w:tab w:val="right" w:leader="dot" w:pos="8630"/>
             </w:tabs>
             <w:rPr>
-              <w:rFonts w:cstheme="minorBidi"/>
+              <w:rFonts w:eastAsia="宋体" w:cstheme="minorBidi"/>
               <w:noProof/>
               <w:lang w:eastAsia="zh-CN"/>
             </w:rPr>
           </w:pPr>
-          <w:hyperlink w:anchor="_Toc404091537" w:history="1">
+          <w:hyperlink w:anchor="_Toc404547089" w:history="1">
             <w:r>
               <w:rPr>
                 <w:rStyle w:val="Hyperlink"/>
                 <w:noProof/>
-                <w14:scene3d>
-                  <w14:camera w14:prst="orthographicFront"/>
-                  <w14:lightRig w14:rig="threePt" w14:dir="t">
-                    <w14:rot w14:lat="0" w14:lon="0" w14:rev="0"/>
-                  </w14:lightRig>
-                </w14:scene3d>
-              </w:rPr>
-              <w:t>3.3.</w:t>
-            </w:r>
-            <w:r>
-              <w:rPr>
-                <w:rFonts w:cstheme="minorBidi"/>
+              </w:rPr>
+              <w:t>3.1</w:t>
+            </w:r>
+            <w:r>
+              <w:rPr>
+                <w:rFonts w:eastAsia="宋体" w:cstheme="minorBidi"/>
                 <w:noProof/>
                 <w:lang w:eastAsia="zh-CN"/>
               </w:rPr>
@@ -2105,13 +2068,134 @@
                 <w:rFonts w:hint="eastAsia"/>
                 <w:noProof/>
               </w:rPr>
-              <w:t>内容</w:t>
-            </w:r>
+              <w:t>软件环境清单</w:t>
+            </w:r>
+            <w:r>
+              <w:rPr>
+                <w:noProof/>
+                <w:webHidden/>
+              </w:rPr>
+              <w:tab/>
+            </w:r>
+            <w:r>
+              <w:rPr>
+                <w:noProof/>
+                <w:webHidden/>
+              </w:rPr>
+              <w:fldChar w:fldCharType="begin"/>
+            </w:r>
+            <w:r>
+              <w:rPr>
+                <w:noProof/>
+                <w:webHidden/>
+              </w:rPr>
+              <w:instrText xml:space="preserve"> PAGEREF _Toc404547089 \h </w:instrText>
+            </w:r>
+            <w:r>
+              <w:rPr>
+                <w:noProof/>
+                <w:webHidden/>
+              </w:rPr>
+            </w:r>
+            <w:r>
+              <w:rPr>
+                <w:noProof/>
+                <w:webHidden/>
+              </w:rPr>
+              <w:fldChar w:fldCharType="separate"/>
+            </w:r>
+            <w:r>
+              <w:rPr>
+                <w:noProof/>
+                <w:webHidden/>
+              </w:rPr>
+              <w:t>3</w:t>
+            </w:r>
+            <w:r>
+              <w:rPr>
+                <w:noProof/>
+                <w:webHidden/>
+              </w:rPr>
+              <w:fldChar w:fldCharType="end"/>
+            </w:r>
+          </w:hyperlink>
+        </w:p>
+        <w:p>
+          <w:pPr>
+            <w:pStyle w:val="TOC2"/>
+            <w:tabs>
+              <w:tab w:val="left" w:pos="880"/>
+              <w:tab w:val="right" w:leader="dot" w:pos="8630"/>
+            </w:tabs>
+            <w:rPr>
+              <w:rFonts w:eastAsia="宋体" w:cstheme="minorBidi"/>
+              <w:noProof/>
+              <w:lang w:eastAsia="zh-CN"/>
+            </w:rPr>
+          </w:pPr>
+          <w:hyperlink w:anchor="_Toc404547090" w:history="1">
             <w:r>
               <w:rPr>
                 <w:rStyle w:val="Hyperlink"/>
                 <w:noProof/>
               </w:rPr>
+              <w:t>3.2</w:t>
+            </w:r>
+            <w:r>
+              <w:rPr>
+                <w:rFonts w:eastAsia="宋体" w:cstheme="minorBidi"/>
+                <w:noProof/>
+                <w:lang w:eastAsia="zh-CN"/>
+              </w:rPr>
+              <w:tab/>
+            </w:r>
+            <w:r>
+              <w:rPr>
+                <w:rStyle w:val="Hyperlink"/>
+                <w:rFonts w:hint="eastAsia"/>
+                <w:noProof/>
+              </w:rPr>
+              <w:t>操作系统安装</w:t>
+            </w:r>
+            <w:r>
+              <w:rPr>
+                <w:noProof/>
+                <w:webHidden/>
+              </w:rPr>
+              <w:tab/>
+            </w:r>
+            <w:r>
+              <w:rPr>
+                <w:noProof/>
+                <w:webHidden/>
+              </w:rPr>
+              <w:fldChar w:fldCharType="begin"/>
+            </w:r>
+            <w:r>
+              <w:rPr>
+                <w:noProof/>
+                <w:webHidden/>
+              </w:rPr>
+              <w:instrText xml:space="preserve"> PAGEREF _Toc404547090 \h </w:instrText>
+            </w:r>
+            <w:r>
+              <w:rPr>
+                <w:noProof/>
+                <w:webHidden/>
+              </w:rPr>
+            </w:r>
+            <w:r>
+              <w:rPr>
+                <w:noProof/>
+                <w:webHidden/>
+              </w:rPr>
+              <w:fldChar w:fldCharType="separate"/>
+            </w:r>
+            <w:r>
+              <w:rPr>
+                <w:noProof/>
+                <w:webHidden/>
+              </w:rPr>
               <w:t>3</w:t>
             </w:r>
             <w:r>
@@ -2119,10 +2203,56 @@
                 <w:noProof/>
                 <w:webHidden/>
               </w:rPr>
+              <w:fldChar w:fldCharType="end"/>
+            </w:r>
+          </w:hyperlink>
+        </w:p>
+        <w:p>
+          <w:pPr>
+            <w:pStyle w:val="TOC2"/>
+            <w:tabs>
+              <w:tab w:val="left" w:pos="880"/>
+              <w:tab w:val="right" w:leader="dot" w:pos="8630"/>
+            </w:tabs>
+            <w:rPr>
+              <w:rFonts w:eastAsia="宋体" w:cstheme="minorBidi"/>
+              <w:noProof/>
+              <w:lang w:eastAsia="zh-CN"/>
+            </w:rPr>
+          </w:pPr>
+          <w:hyperlink w:anchor="_Toc404547091" w:history="1">
+            <w:r>
+              <w:rPr>
+                <w:rStyle w:val="Hyperlink"/>
+                <w:noProof/>
+              </w:rPr>
+              <w:t>3.3</w:t>
+            </w:r>
+            <w:r>
+              <w:rPr>
+                <w:rFonts w:eastAsia="宋体" w:cstheme="minorBidi"/>
+                <w:noProof/>
+                <w:lang w:eastAsia="zh-CN"/>
+              </w:rPr>
               <w:tab/>
             </w:r>
             <w:r>
               <w:rPr>
+                <w:rStyle w:val="Hyperlink"/>
+                <w:rFonts w:hint="eastAsia"/>
+                <w:noProof/>
+              </w:rPr>
+              <w:t>数据库安装</w:t>
+            </w:r>
+            <w:r>
+              <w:rPr>
+                <w:noProof/>
+                <w:webHidden/>
+              </w:rPr>
+              <w:tab/>
+            </w:r>
+            <w:r>
+              <w:rPr>
                 <w:noProof/>
                 <w:webHidden/>
               </w:rPr>
@@ -2133,7 +2263,7 @@
                 <w:noProof/>
                 <w:webHidden/>
               </w:rPr>
-              <w:instrText xml:space="preserve"> PAGEREF _Toc404091537 \h </w:instrText>
+              <w:instrText xml:space="preserve"> PAGEREF _Toc404547091 \h </w:instrText>
             </w:r>
             <w:r>
               <w:rPr>
@@ -2153,7 +2283,268 @@
                 <w:noProof/>
                 <w:webHidden/>
               </w:rPr>
-              <w:t>2</w:t>
+              <w:t>3</w:t>
+            </w:r>
+            <w:r>
+              <w:rPr>
+                <w:noProof/>
+                <w:webHidden/>
+              </w:rPr>
+              <w:fldChar w:fldCharType="end"/>
+            </w:r>
+          </w:hyperlink>
+        </w:p>
+        <w:p>
+          <w:pPr>
+            <w:pStyle w:val="TOC2"/>
+            <w:tabs>
+              <w:tab w:val="left" w:pos="880"/>
+              <w:tab w:val="right" w:leader="dot" w:pos="8630"/>
+            </w:tabs>
+            <w:rPr>
+              <w:rFonts w:eastAsia="宋体" w:cstheme="minorBidi"/>
+              <w:noProof/>
+              <w:lang w:eastAsia="zh-CN"/>
+            </w:rPr>
+          </w:pPr>
+          <w:hyperlink w:anchor="_Toc404547092" w:history="1">
+            <w:r>
+              <w:rPr>
+                <w:rStyle w:val="Hyperlink"/>
+                <w:noProof/>
+              </w:rPr>
+              <w:t>3.4</w:t>
+            </w:r>
+            <w:r>
+              <w:rPr>
+                <w:rFonts w:eastAsia="宋体" w:cstheme="minorBidi"/>
+                <w:noProof/>
+                <w:lang w:eastAsia="zh-CN"/>
+              </w:rPr>
+              <w:tab/>
+            </w:r>
+            <w:r>
+              <w:rPr>
+                <w:rStyle w:val="Hyperlink"/>
+                <w:rFonts w:hint="eastAsia"/>
+                <w:noProof/>
+              </w:rPr>
+              <w:t>数据库初始化</w:t>
+            </w:r>
+            <w:r>
+              <w:rPr>
+                <w:noProof/>
+                <w:webHidden/>
+              </w:rPr>
+              <w:tab/>
+            </w:r>
+            <w:r>
+              <w:rPr>
+                <w:noProof/>
+                <w:webHidden/>
+              </w:rPr>
+              <w:fldChar w:fldCharType="begin"/>
+            </w:r>
+            <w:r>
+              <w:rPr>
+                <w:noProof/>
+                <w:webHidden/>
+              </w:rPr>
+              <w:instrText xml:space="preserve"> PAGEREF _Toc404547092 \h </w:instrText>
+            </w:r>
+            <w:r>
+              <w:rPr>
+                <w:noProof/>
+                <w:webHidden/>
+              </w:rPr>
+            </w:r>
+            <w:r>
+              <w:rPr>
+                <w:noProof/>
+                <w:webHidden/>
+              </w:rPr>
+              <w:fldChar w:fldCharType="separate"/>
+            </w:r>
+            <w:r>
+              <w:rPr>
+                <w:noProof/>
+                <w:webHidden/>
+              </w:rPr>
+              <w:t>3</w:t>
+            </w:r>
+            <w:r>
+              <w:rPr>
+                <w:noProof/>
+                <w:webHidden/>
+              </w:rPr>
+              <w:fldChar w:fldCharType="end"/>
+            </w:r>
+          </w:hyperlink>
+        </w:p>
+        <w:p>
+          <w:pPr>
+            <w:pStyle w:val="TOC2"/>
+            <w:tabs>
+              <w:tab w:val="left" w:pos="880"/>
+              <w:tab w:val="right" w:leader="dot" w:pos="8630"/>
+            </w:tabs>
+            <w:rPr>
+              <w:rFonts w:eastAsia="宋体" w:cstheme="minorBidi"/>
+              <w:noProof/>
+              <w:lang w:eastAsia="zh-CN"/>
+            </w:rPr>
+          </w:pPr>
+          <w:hyperlink w:anchor="_Toc404547093" w:history="1">
+            <w:r>
+              <w:rPr>
+                <w:rStyle w:val="Hyperlink"/>
+                <w:noProof/>
+              </w:rPr>
+              <w:t>3.5</w:t>
+            </w:r>
+            <w:r>
+              <w:rPr>
+                <w:rFonts w:eastAsia="宋体" w:cstheme="minorBidi"/>
+                <w:noProof/>
+                <w:lang w:eastAsia="zh-CN"/>
+              </w:rPr>
+              <w:tab/>
+            </w:r>
+            <w:r>
+              <w:rPr>
+                <w:rStyle w:val="Hyperlink"/>
+                <w:rFonts w:hint="eastAsia"/>
+                <w:noProof/>
+              </w:rPr>
+              <w:t>应用服务器安装</w:t>
+            </w:r>
+            <w:r>
+              <w:rPr>
+                <w:noProof/>
+                <w:webHidden/>
+              </w:rPr>
+              <w:tab/>
+            </w:r>
+            <w:r>
+              <w:rPr>
+                <w:noProof/>
+                <w:webHidden/>
+              </w:rPr>
+              <w:fldChar w:fldCharType="begin"/>
+            </w:r>
+            <w:r>
+              <w:rPr>
+                <w:noProof/>
+                <w:webHidden/>
+              </w:rPr>
+              <w:instrText xml:space="preserve"> PAGEREF _Toc404547093 \h </w:instrText>
+            </w:r>
+            <w:r>
+              <w:rPr>
+                <w:noProof/>
+                <w:webHidden/>
+              </w:rPr>
+            </w:r>
+            <w:r>
+              <w:rPr>
+                <w:noProof/>
+                <w:webHidden/>
+              </w:rPr>
+              <w:fldChar w:fldCharType="separate"/>
+            </w:r>
+            <w:r>
+              <w:rPr>
+                <w:noProof/>
+                <w:webHidden/>
+              </w:rPr>
+              <w:t>3</w:t>
+            </w:r>
+            <w:r>
+              <w:rPr>
+                <w:noProof/>
+                <w:webHidden/>
+              </w:rPr>
+              <w:fldChar w:fldCharType="end"/>
+            </w:r>
+          </w:hyperlink>
+        </w:p>
+        <w:p>
+          <w:pPr>
+            <w:pStyle w:val="TOC2"/>
+            <w:tabs>
+              <w:tab w:val="left" w:pos="880"/>
+              <w:tab w:val="right" w:leader="dot" w:pos="8630"/>
+            </w:tabs>
+            <w:rPr>
+              <w:rFonts w:eastAsia="宋体" w:cstheme="minorBidi"/>
+              <w:noProof/>
+              <w:lang w:eastAsia="zh-CN"/>
+            </w:rPr>
+          </w:pPr>
+          <w:hyperlink w:anchor="_Toc404547094" w:history="1">
+            <w:r>
+              <w:rPr>
+                <w:rStyle w:val="Hyperlink"/>
+                <w:noProof/>
+              </w:rPr>
+              <w:t>3.6</w:t>
+            </w:r>
+            <w:r>
+              <w:rPr>
+                <w:rFonts w:eastAsia="宋体" w:cstheme="minorBidi"/>
+                <w:noProof/>
+                <w:lang w:eastAsia="zh-CN"/>
+              </w:rPr>
+              <w:tab/>
+            </w:r>
+            <w:r>
+              <w:rPr>
+                <w:rStyle w:val="Hyperlink"/>
+                <w:rFonts w:hint="eastAsia"/>
+                <w:noProof/>
+              </w:rPr>
+              <w:t>第三方支持系统安装</w:t>
+            </w:r>
+            <w:r>
+              <w:rPr>
+                <w:noProof/>
+                <w:webHidden/>
+              </w:rPr>
+              <w:tab/>
+            </w:r>
+            <w:r>
+              <w:rPr>
+                <w:noProof/>
+                <w:webHidden/>
+              </w:rPr>
+              <w:fldChar w:fldCharType="begin"/>
+            </w:r>
+            <w:r>
+              <w:rPr>
+                <w:noProof/>
+                <w:webHidden/>
+              </w:rPr>
+              <w:instrText xml:space="preserve"> PAGEREF _Toc404547094 \h </w:instrText>
+            </w:r>
+            <w:r>
+              <w:rPr>
+                <w:noProof/>
+                <w:webHidden/>
+              </w:rPr>
+            </w:r>
+            <w:r>
+              <w:rPr>
+                <w:noProof/>
+                <w:webHidden/>
+              </w:rPr>
+              <w:fldChar w:fldCharType="separate"/>
+            </w:r>
+            <w:r>
+              <w:rPr>
+                <w:noProof/>
+                <w:webHidden/>
+              </w:rPr>
+              <w:t>3</w:t>
             </w:r>
             <w:r>
               <w:rPr>
@@ -2168,27 +2559,26 @@
           <w:pPr>
             <w:pStyle w:val="TOC1"/>
             <w:tabs>
-              <w:tab w:val="left" w:pos="660"/>
+              <w:tab w:val="left" w:pos="440"/>
               <w:tab w:val="right" w:leader="dot" w:pos="8630"/>
             </w:tabs>
             <w:rPr>
-              <w:rFonts w:cstheme="minorBidi"/>
+              <w:rFonts w:eastAsia="宋体" w:cstheme="minorBidi"/>
               <w:noProof/>
               <w:lang w:eastAsia="zh-CN"/>
             </w:rPr>
           </w:pPr>
-          <w:hyperlink w:anchor="_Toc404091538" w:history="1">
+          <w:hyperlink w:anchor="_Toc404547095" w:history="1">
             <w:r>
               <w:rPr>
                 <w:rStyle w:val="Hyperlink"/>
-                <w:rFonts w:asciiTheme="majorEastAsia" w:hAnsiTheme="majorEastAsia"/>
-                <w:noProof/>
-              </w:rPr>
-              <w:t>4.</w:t>
-            </w:r>
-            <w:r>
-              <w:rPr>
-                <w:rFonts w:cstheme="minorBidi"/>
+                <w:noProof/>
+              </w:rPr>
+              <w:t>4</w:t>
+            </w:r>
+            <w:r>
+              <w:rPr>
+                <w:rFonts w:eastAsia="宋体" w:cstheme="minorBidi"/>
                 <w:noProof/>
                 <w:lang w:eastAsia="zh-CN"/>
               </w:rPr>
@@ -2197,7 +2587,703 @@
             <w:r>
               <w:rPr>
                 <w:rStyle w:val="Hyperlink"/>
-                <w:rFonts w:asciiTheme="majorEastAsia" w:hAnsiTheme="majorEastAsia" w:hint="eastAsia"/>
+                <w:rFonts w:hint="eastAsia"/>
+                <w:noProof/>
+              </w:rPr>
+              <w:t>应用系统部署</w:t>
+            </w:r>
+            <w:r>
+              <w:rPr>
+                <w:noProof/>
+                <w:webHidden/>
+              </w:rPr>
+              <w:tab/>
+            </w:r>
+            <w:r>
+              <w:rPr>
+                <w:noProof/>
+                <w:webHidden/>
+              </w:rPr>
+              <w:fldChar w:fldCharType="begin"/>
+            </w:r>
+            <w:r>
+              <w:rPr>
+                <w:noProof/>
+                <w:webHidden/>
+              </w:rPr>
+              <w:instrText xml:space="preserve"> PAGEREF _Toc404547095 \h </w:instrText>
+            </w:r>
+            <w:r>
+              <w:rPr>
+                <w:noProof/>
+                <w:webHidden/>
+              </w:rPr>
+            </w:r>
+            <w:r>
+              <w:rPr>
+                <w:noProof/>
+                <w:webHidden/>
+              </w:rPr>
+              <w:fldChar w:fldCharType="separate"/>
+            </w:r>
+            <w:r>
+              <w:rPr>
+                <w:noProof/>
+                <w:webHidden/>
+              </w:rPr>
+              <w:t>3</w:t>
+            </w:r>
+            <w:r>
+              <w:rPr>
+                <w:noProof/>
+                <w:webHidden/>
+              </w:rPr>
+              <w:fldChar w:fldCharType="end"/>
+            </w:r>
+          </w:hyperlink>
+        </w:p>
+        <w:p>
+          <w:pPr>
+            <w:pStyle w:val="TOC2"/>
+            <w:tabs>
+              <w:tab w:val="left" w:pos="880"/>
+              <w:tab w:val="right" w:leader="dot" w:pos="8630"/>
+            </w:tabs>
+            <w:rPr>
+              <w:rFonts w:eastAsia="宋体" w:cstheme="minorBidi"/>
+              <w:noProof/>
+              <w:lang w:eastAsia="zh-CN"/>
+            </w:rPr>
+          </w:pPr>
+          <w:hyperlink w:anchor="_Toc404547096" w:history="1">
+            <w:r>
+              <w:rPr>
+                <w:rStyle w:val="Hyperlink"/>
+                <w:noProof/>
+              </w:rPr>
+              <w:t>4.1</w:t>
+            </w:r>
+            <w:r>
+              <w:rPr>
+                <w:rFonts w:eastAsia="宋体" w:cstheme="minorBidi"/>
+                <w:noProof/>
+                <w:lang w:eastAsia="zh-CN"/>
+              </w:rPr>
+              <w:tab/>
+            </w:r>
+            <w:r>
+              <w:rPr>
+                <w:rStyle w:val="Hyperlink"/>
+                <w:rFonts w:hint="eastAsia"/>
+                <w:noProof/>
+              </w:rPr>
+              <w:t>应用系统模块清单</w:t>
+            </w:r>
+            <w:r>
+              <w:rPr>
+                <w:noProof/>
+                <w:webHidden/>
+              </w:rPr>
+              <w:tab/>
+            </w:r>
+            <w:r>
+              <w:rPr>
+                <w:noProof/>
+                <w:webHidden/>
+              </w:rPr>
+              <w:fldChar w:fldCharType="begin"/>
+            </w:r>
+            <w:r>
+              <w:rPr>
+                <w:noProof/>
+                <w:webHidden/>
+              </w:rPr>
+              <w:instrText xml:space="preserve"> PAGEREF _Toc404547096 \h </w:instrText>
+            </w:r>
+            <w:r>
+              <w:rPr>
+                <w:noProof/>
+                <w:webHidden/>
+              </w:rPr>
+            </w:r>
+            <w:r>
+              <w:rPr>
+                <w:noProof/>
+                <w:webHidden/>
+              </w:rPr>
+              <w:fldChar w:fldCharType="separate"/>
+            </w:r>
+            <w:r>
+              <w:rPr>
+                <w:noProof/>
+                <w:webHidden/>
+              </w:rPr>
+              <w:t>3</w:t>
+            </w:r>
+            <w:r>
+              <w:rPr>
+                <w:noProof/>
+                <w:webHidden/>
+              </w:rPr>
+              <w:fldChar w:fldCharType="end"/>
+            </w:r>
+          </w:hyperlink>
+        </w:p>
+        <w:p>
+          <w:pPr>
+            <w:pStyle w:val="TOC2"/>
+            <w:tabs>
+              <w:tab w:val="left" w:pos="880"/>
+              <w:tab w:val="right" w:leader="dot" w:pos="8630"/>
+            </w:tabs>
+            <w:rPr>
+              <w:rFonts w:eastAsia="宋体" w:cstheme="minorBidi"/>
+              <w:noProof/>
+              <w:lang w:eastAsia="zh-CN"/>
+            </w:rPr>
+          </w:pPr>
+          <w:hyperlink w:anchor="_Toc404547097" w:history="1">
+            <w:r>
+              <w:rPr>
+                <w:rStyle w:val="Hyperlink"/>
+                <w:noProof/>
+              </w:rPr>
+              <w:t>4.2</w:t>
+            </w:r>
+            <w:r>
+              <w:rPr>
+                <w:rFonts w:eastAsia="宋体" w:cstheme="minorBidi"/>
+                <w:noProof/>
+                <w:lang w:eastAsia="zh-CN"/>
+              </w:rPr>
+              <w:tab/>
+            </w:r>
+            <w:r>
+              <w:rPr>
+                <w:rStyle w:val="Hyperlink"/>
+                <w:rFonts w:hint="eastAsia"/>
+                <w:noProof/>
+              </w:rPr>
+              <w:t>部署前检查列表</w:t>
+            </w:r>
+            <w:r>
+              <w:rPr>
+                <w:noProof/>
+                <w:webHidden/>
+              </w:rPr>
+              <w:tab/>
+            </w:r>
+            <w:r>
+              <w:rPr>
+                <w:noProof/>
+                <w:webHidden/>
+              </w:rPr>
+              <w:fldChar w:fldCharType="begin"/>
+            </w:r>
+            <w:r>
+              <w:rPr>
+                <w:noProof/>
+                <w:webHidden/>
+              </w:rPr>
+              <w:instrText xml:space="preserve"> PAGEREF _Toc404547097 \h </w:instrText>
+            </w:r>
+            <w:r>
+              <w:rPr>
+                <w:noProof/>
+                <w:webHidden/>
+              </w:rPr>
+            </w:r>
+            <w:r>
+              <w:rPr>
+                <w:noProof/>
+                <w:webHidden/>
+              </w:rPr>
+              <w:fldChar w:fldCharType="separate"/>
+            </w:r>
+            <w:r>
+              <w:rPr>
+                <w:noProof/>
+                <w:webHidden/>
+              </w:rPr>
+              <w:t>3</w:t>
+            </w:r>
+            <w:r>
+              <w:rPr>
+                <w:noProof/>
+                <w:webHidden/>
+              </w:rPr>
+              <w:fldChar w:fldCharType="end"/>
+            </w:r>
+          </w:hyperlink>
+        </w:p>
+        <w:p>
+          <w:pPr>
+            <w:pStyle w:val="TOC2"/>
+            <w:tabs>
+              <w:tab w:val="left" w:pos="880"/>
+              <w:tab w:val="right" w:leader="dot" w:pos="8630"/>
+            </w:tabs>
+            <w:rPr>
+              <w:rFonts w:eastAsia="宋体" w:cstheme="minorBidi"/>
+              <w:noProof/>
+              <w:lang w:eastAsia="zh-CN"/>
+            </w:rPr>
+          </w:pPr>
+          <w:hyperlink w:anchor="_Toc404547098" w:history="1">
+            <w:r>
+              <w:rPr>
+                <w:rStyle w:val="Hyperlink"/>
+                <w:noProof/>
+              </w:rPr>
+              <w:t>4.3</w:t>
+            </w:r>
+            <w:r>
+              <w:rPr>
+                <w:rFonts w:eastAsia="宋体" w:cstheme="minorBidi"/>
+                <w:noProof/>
+                <w:lang w:eastAsia="zh-CN"/>
+              </w:rPr>
+              <w:tab/>
+            </w:r>
+            <w:r>
+              <w:rPr>
+                <w:rStyle w:val="Hyperlink"/>
+                <w:rFonts w:hint="eastAsia"/>
+                <w:noProof/>
+              </w:rPr>
+              <w:t>系统部署步骤</w:t>
+            </w:r>
+            <w:r>
+              <w:rPr>
+                <w:noProof/>
+                <w:webHidden/>
+              </w:rPr>
+              <w:tab/>
+            </w:r>
+            <w:r>
+              <w:rPr>
+                <w:noProof/>
+                <w:webHidden/>
+              </w:rPr>
+              <w:fldChar w:fldCharType="begin"/>
+            </w:r>
+            <w:r>
+              <w:rPr>
+                <w:noProof/>
+                <w:webHidden/>
+              </w:rPr>
+              <w:instrText xml:space="preserve"> PAGEREF _Toc404547098 \h </w:instrText>
+            </w:r>
+            <w:r>
+              <w:rPr>
+                <w:noProof/>
+                <w:webHidden/>
+              </w:rPr>
+            </w:r>
+            <w:r>
+              <w:rPr>
+                <w:noProof/>
+                <w:webHidden/>
+              </w:rPr>
+              <w:fldChar w:fldCharType="separate"/>
+            </w:r>
+            <w:r>
+              <w:rPr>
+                <w:noProof/>
+                <w:webHidden/>
+              </w:rPr>
+              <w:t>3</w:t>
+            </w:r>
+            <w:r>
+              <w:rPr>
+                <w:noProof/>
+                <w:webHidden/>
+              </w:rPr>
+              <w:fldChar w:fldCharType="end"/>
+            </w:r>
+          </w:hyperlink>
+        </w:p>
+        <w:p>
+          <w:pPr>
+            <w:pStyle w:val="TOC2"/>
+            <w:tabs>
+              <w:tab w:val="left" w:pos="880"/>
+              <w:tab w:val="right" w:leader="dot" w:pos="8630"/>
+            </w:tabs>
+            <w:rPr>
+              <w:rFonts w:eastAsia="宋体" w:cstheme="minorBidi"/>
+              <w:noProof/>
+              <w:lang w:eastAsia="zh-CN"/>
+            </w:rPr>
+          </w:pPr>
+          <w:hyperlink w:anchor="_Toc404547099" w:history="1">
+            <w:r>
+              <w:rPr>
+                <w:rStyle w:val="Hyperlink"/>
+                <w:noProof/>
+              </w:rPr>
+              <w:t>4.4</w:t>
+            </w:r>
+            <w:r>
+              <w:rPr>
+                <w:rFonts w:eastAsia="宋体" w:cstheme="minorBidi"/>
+                <w:noProof/>
+                <w:lang w:eastAsia="zh-CN"/>
+              </w:rPr>
+              <w:tab/>
+            </w:r>
+            <w:r>
+              <w:rPr>
+                <w:rStyle w:val="Hyperlink"/>
+                <w:rFonts w:hint="eastAsia"/>
+                <w:noProof/>
+              </w:rPr>
+              <w:t>系统配置</w:t>
+            </w:r>
+            <w:r>
+              <w:rPr>
+                <w:noProof/>
+                <w:webHidden/>
+              </w:rPr>
+              <w:tab/>
+            </w:r>
+            <w:r>
+              <w:rPr>
+                <w:noProof/>
+                <w:webHidden/>
+              </w:rPr>
+              <w:fldChar w:fldCharType="begin"/>
+            </w:r>
+            <w:r>
+              <w:rPr>
+                <w:noProof/>
+                <w:webHidden/>
+              </w:rPr>
+              <w:instrText xml:space="preserve"> PAGEREF _Toc404547099 \h </w:instrText>
+            </w:r>
+            <w:r>
+              <w:rPr>
+                <w:noProof/>
+                <w:webHidden/>
+              </w:rPr>
+            </w:r>
+            <w:r>
+              <w:rPr>
+                <w:noProof/>
+                <w:webHidden/>
+              </w:rPr>
+              <w:fldChar w:fldCharType="separate"/>
+            </w:r>
+            <w:r>
+              <w:rPr>
+                <w:noProof/>
+                <w:webHidden/>
+              </w:rPr>
+              <w:t>3</w:t>
+            </w:r>
+            <w:r>
+              <w:rPr>
+                <w:noProof/>
+                <w:webHidden/>
+              </w:rPr>
+              <w:fldChar w:fldCharType="end"/>
+            </w:r>
+          </w:hyperlink>
+        </w:p>
+        <w:p>
+          <w:pPr>
+            <w:pStyle w:val="TOC1"/>
+            <w:tabs>
+              <w:tab w:val="left" w:pos="440"/>
+              <w:tab w:val="right" w:leader="dot" w:pos="8630"/>
+            </w:tabs>
+            <w:rPr>
+              <w:rFonts w:eastAsia="宋体" w:cstheme="minorBidi"/>
+              <w:noProof/>
+              <w:lang w:eastAsia="zh-CN"/>
+            </w:rPr>
+          </w:pPr>
+          <w:hyperlink w:anchor="_Toc404547100" w:history="1">
+            <w:r>
+              <w:rPr>
+                <w:rStyle w:val="Hyperlink"/>
+                <w:noProof/>
+              </w:rPr>
+              <w:t>5</w:t>
+            </w:r>
+            <w:r>
+              <w:rPr>
+                <w:rFonts w:eastAsia="宋体" w:cstheme="minorBidi"/>
+                <w:noProof/>
+                <w:lang w:eastAsia="zh-CN"/>
+              </w:rPr>
+              <w:tab/>
+            </w:r>
+            <w:r>
+              <w:rPr>
+                <w:rStyle w:val="Hyperlink"/>
+                <w:rFonts w:hint="eastAsia"/>
+                <w:noProof/>
+              </w:rPr>
+              <w:t>应用系统初始化与确认</w:t>
+            </w:r>
+            <w:r>
+              <w:rPr>
+                <w:noProof/>
+                <w:webHidden/>
+              </w:rPr>
+              <w:tab/>
+            </w:r>
+            <w:r>
+              <w:rPr>
+                <w:noProof/>
+                <w:webHidden/>
+              </w:rPr>
+              <w:fldChar w:fldCharType="begin"/>
+            </w:r>
+            <w:r>
+              <w:rPr>
+                <w:noProof/>
+                <w:webHidden/>
+              </w:rPr>
+              <w:instrText xml:space="preserve"> PAGEREF _Toc404547100 \h </w:instrText>
+            </w:r>
+            <w:r>
+              <w:rPr>
+                <w:noProof/>
+                <w:webHidden/>
+              </w:rPr>
+            </w:r>
+            <w:r>
+              <w:rPr>
+                <w:noProof/>
+                <w:webHidden/>
+              </w:rPr>
+              <w:fldChar w:fldCharType="separate"/>
+            </w:r>
+            <w:r>
+              <w:rPr>
+                <w:noProof/>
+                <w:webHidden/>
+              </w:rPr>
+              <w:t>3</w:t>
+            </w:r>
+            <w:r>
+              <w:rPr>
+                <w:noProof/>
+                <w:webHidden/>
+              </w:rPr>
+              <w:fldChar w:fldCharType="end"/>
+            </w:r>
+          </w:hyperlink>
+        </w:p>
+        <w:p>
+          <w:pPr>
+            <w:pStyle w:val="TOC2"/>
+            <w:tabs>
+              <w:tab w:val="left" w:pos="880"/>
+              <w:tab w:val="right" w:leader="dot" w:pos="8630"/>
+            </w:tabs>
+            <w:rPr>
+              <w:rFonts w:eastAsia="宋体" w:cstheme="minorBidi"/>
+              <w:noProof/>
+              <w:lang w:eastAsia="zh-CN"/>
+            </w:rPr>
+          </w:pPr>
+          <w:hyperlink w:anchor="_Toc404547101" w:history="1">
+            <w:r>
+              <w:rPr>
+                <w:rStyle w:val="Hyperlink"/>
+                <w:noProof/>
+              </w:rPr>
+              <w:t>5.1</w:t>
+            </w:r>
+            <w:r>
+              <w:rPr>
+                <w:rFonts w:eastAsia="宋体" w:cstheme="minorBidi"/>
+                <w:noProof/>
+                <w:lang w:eastAsia="zh-CN"/>
+              </w:rPr>
+              <w:tab/>
+            </w:r>
+            <w:r>
+              <w:rPr>
+                <w:rStyle w:val="Hyperlink"/>
+                <w:rFonts w:hint="eastAsia"/>
+                <w:noProof/>
+              </w:rPr>
+              <w:t>初始化</w:t>
+            </w:r>
+            <w:r>
+              <w:rPr>
+                <w:noProof/>
+                <w:webHidden/>
+              </w:rPr>
+              <w:tab/>
+            </w:r>
+            <w:r>
+              <w:rPr>
+                <w:noProof/>
+                <w:webHidden/>
+              </w:rPr>
+              <w:fldChar w:fldCharType="begin"/>
+            </w:r>
+            <w:r>
+              <w:rPr>
+                <w:noProof/>
+                <w:webHidden/>
+              </w:rPr>
+              <w:instrText xml:space="preserve"> PAGEREF _Toc404547101 \h </w:instrText>
+            </w:r>
+            <w:r>
+              <w:rPr>
+                <w:noProof/>
+                <w:webHidden/>
+              </w:rPr>
+            </w:r>
+            <w:r>
+              <w:rPr>
+                <w:noProof/>
+                <w:webHidden/>
+              </w:rPr>
+              <w:fldChar w:fldCharType="separate"/>
+            </w:r>
+            <w:r>
+              <w:rPr>
+                <w:noProof/>
+                <w:webHidden/>
+              </w:rPr>
+              <w:t>3</w:t>
+            </w:r>
+            <w:r>
+              <w:rPr>
+                <w:noProof/>
+                <w:webHidden/>
+              </w:rPr>
+              <w:fldChar w:fldCharType="end"/>
+            </w:r>
+          </w:hyperlink>
+        </w:p>
+        <w:p>
+          <w:pPr>
+            <w:pStyle w:val="TOC2"/>
+            <w:tabs>
+              <w:tab w:val="left" w:pos="880"/>
+              <w:tab w:val="right" w:leader="dot" w:pos="8630"/>
+            </w:tabs>
+            <w:rPr>
+              <w:rFonts w:eastAsia="宋体" w:cstheme="minorBidi"/>
+              <w:noProof/>
+              <w:lang w:eastAsia="zh-CN"/>
+            </w:rPr>
+          </w:pPr>
+          <w:hyperlink w:anchor="_Toc404547102" w:history="1">
+            <w:r>
+              <w:rPr>
+                <w:rStyle w:val="Hyperlink"/>
+                <w:noProof/>
+              </w:rPr>
+              <w:t>5.2</w:t>
+            </w:r>
+            <w:r>
+              <w:rPr>
+                <w:rFonts w:eastAsia="宋体" w:cstheme="minorBidi"/>
+                <w:noProof/>
+                <w:lang w:eastAsia="zh-CN"/>
+              </w:rPr>
+              <w:tab/>
+            </w:r>
+            <w:r>
+              <w:rPr>
+                <w:rStyle w:val="Hyperlink"/>
+                <w:rFonts w:hint="eastAsia"/>
+                <w:noProof/>
+              </w:rPr>
+              <w:t>部署确认检查表</w:t>
+            </w:r>
+            <w:r>
+              <w:rPr>
+                <w:noProof/>
+                <w:webHidden/>
+              </w:rPr>
+              <w:tab/>
+            </w:r>
+            <w:r>
+              <w:rPr>
+                <w:noProof/>
+                <w:webHidden/>
+              </w:rPr>
+              <w:fldChar w:fldCharType="begin"/>
+            </w:r>
+            <w:r>
+              <w:rPr>
+                <w:noProof/>
+                <w:webHidden/>
+              </w:rPr>
+              <w:instrText xml:space="preserve"> PAGEREF _Toc404547102 \h </w:instrText>
+            </w:r>
+            <w:r>
+              <w:rPr>
+                <w:noProof/>
+                <w:webHidden/>
+              </w:rPr>
+            </w:r>
+            <w:r>
+              <w:rPr>
+                <w:noProof/>
+                <w:webHidden/>
+              </w:rPr>
+              <w:fldChar w:fldCharType="separate"/>
+            </w:r>
+            <w:r>
+              <w:rPr>
+                <w:noProof/>
+                <w:webHidden/>
+              </w:rPr>
+              <w:t>3</w:t>
+            </w:r>
+            <w:r>
+              <w:rPr>
+                <w:noProof/>
+                <w:webHidden/>
+              </w:rPr>
+              <w:fldChar w:fldCharType="end"/>
+            </w:r>
+          </w:hyperlink>
+        </w:p>
+        <w:p>
+          <w:pPr>
+            <w:pStyle w:val="TOC1"/>
+            <w:tabs>
+              <w:tab w:val="left" w:pos="440"/>
+              <w:tab w:val="right" w:leader="dot" w:pos="8630"/>
+            </w:tabs>
+            <w:rPr>
+              <w:rFonts w:eastAsia="宋体" w:cstheme="minorBidi"/>
+              <w:noProof/>
+              <w:lang w:eastAsia="zh-CN"/>
+            </w:rPr>
+          </w:pPr>
+          <w:hyperlink w:anchor="_Toc404547103" w:history="1">
+            <w:r>
+              <w:rPr>
+                <w:rStyle w:val="Hyperlink"/>
+                <w:noProof/>
+              </w:rPr>
+              <w:t>6</w:t>
+            </w:r>
+            <w:r>
+              <w:rPr>
+                <w:rFonts w:eastAsia="宋体" w:cstheme="minorBidi"/>
+                <w:noProof/>
+                <w:lang w:eastAsia="zh-CN"/>
+              </w:rPr>
+              <w:tab/>
+            </w:r>
+            <w:r>
+              <w:rPr>
+                <w:rStyle w:val="Hyperlink"/>
+                <w:rFonts w:hint="eastAsia"/>
                 <w:noProof/>
               </w:rPr>
               <w:t>附录</w:t>
@@ -2221,7 +3307,7 @@
                 <w:noProof/>
                 <w:webHidden/>
               </w:rPr>
-              <w:instrText xml:space="preserve"> PAGEREF _Toc404091538 \h </w:instrText>
+              <w:instrText xml:space="preserve"> PAGEREF _Toc404547103 \h </w:instrText>
             </w:r>
             <w:r>
               <w:rPr>
@@ -2241,7 +3327,7 @@
                 <w:noProof/>
                 <w:webHidden/>
               </w:rPr>
-              <w:t>2</w:t>
+              <w:t>3</w:t>
             </w:r>
             <w:r>
               <w:rPr>
@@ -2289,12 +3375,14 @@
         </w:rPr>
         <w:br w:type="page"/>
       </w:r>
+      <w:bookmarkStart w:id="1" w:name="_GoBack"/>
+      <w:bookmarkEnd w:id="1"/>
     </w:p>
     <w:p>
       <w:pPr>
         <w:pStyle w:val="Heading1"/>
       </w:pPr>
-      <w:bookmarkStart w:id="1" w:name="_Toc404091521"/>
+      <w:bookmarkStart w:id="2" w:name="_Toc404547080"/>
       <w:r>
         <w:rPr>
           <w:rFonts w:hint="eastAsia"/>
@@ -2305,481 +3393,374 @@
       <w:r>
         <w:t>介绍</w:t>
       </w:r>
-      <w:bookmarkEnd w:id="1"/>
+      <w:bookmarkEnd w:id="2"/>
     </w:p>
     <w:p>
       <w:pPr>
         <w:pStyle w:val="Heading2"/>
       </w:pPr>
-      <w:bookmarkStart w:id="2" w:name="_Toc404091522"/>
+      <w:bookmarkStart w:id="3" w:name="_Toc404547081"/>
       <w:r>
         <w:rPr>
           <w:rFonts w:hint="eastAsia"/>
         </w:rPr>
         <w:t>目的</w:t>
       </w:r>
-      <w:bookmarkEnd w:id="2"/>
+      <w:bookmarkEnd w:id="3"/>
     </w:p>
     <w:p>
       <w:pPr>
         <w:pStyle w:val="Heading2"/>
       </w:pPr>
-      <w:bookmarkStart w:id="3" w:name="_Toc404091523"/>
+      <w:bookmarkStart w:id="4" w:name="_Toc404547082"/>
       <w:r>
         <w:rPr>
           <w:rFonts w:hint="eastAsia"/>
         </w:rPr>
         <w:t>范围</w:t>
       </w:r>
-      <w:bookmarkEnd w:id="3"/>
+      <w:bookmarkEnd w:id="4"/>
     </w:p>
     <w:p>
       <w:pPr>
         <w:pStyle w:val="Heading2"/>
       </w:pPr>
-      <w:bookmarkStart w:id="4" w:name="_Toc404091524"/>
+      <w:bookmarkStart w:id="5" w:name="_Toc404547083"/>
       <w:r>
         <w:rPr>
           <w:rFonts w:hint="eastAsia"/>
         </w:rPr>
         <w:t>缩写词列表</w:t>
       </w:r>
-      <w:bookmarkEnd w:id="4"/>
+      <w:bookmarkEnd w:id="5"/>
     </w:p>
     <w:p>
       <w:pPr>
         <w:pStyle w:val="Heading2"/>
       </w:pPr>
-      <w:bookmarkStart w:id="5" w:name="_Toc404091525"/>
+      <w:bookmarkStart w:id="6" w:name="_Toc404547084"/>
       <w:r>
         <w:rPr>
           <w:rFonts w:hint="eastAsia"/>
         </w:rPr>
         <w:t>参考内容</w:t>
       </w:r>
-      <w:bookmarkEnd w:id="5"/>
+      <w:bookmarkEnd w:id="6"/>
     </w:p>
     <w:p>
       <w:pPr>
         <w:pStyle w:val="Heading1"/>
       </w:pPr>
-      <w:bookmarkStart w:id="6" w:name="_Toc404091526"/>
+      <w:bookmarkStart w:id="7" w:name="_Toc404547085"/>
       <w:r>
         <w:rPr>
           <w:rFonts w:hint="eastAsia"/>
         </w:rPr>
-        <w:t>项目</w:t>
+        <w:t>硬件</w:t>
       </w:r>
       <w:r>
-        <w:t>概述</w:t>
+        <w:t>环境部署</w:t>
       </w:r>
-      <w:bookmarkEnd w:id="6"/>
+      <w:bookmarkEnd w:id="7"/>
     </w:p>
     <w:p>
       <w:pPr>
-        <w:pStyle w:val="Heading1"/>
-      </w:pPr>
-      <w:bookmarkStart w:id="7" w:name="_Toc404091527"/>
+        <w:pStyle w:val="Heading2"/>
+      </w:pPr>
+      <w:bookmarkStart w:id="8" w:name="_Toc404547086"/>
       <w:r>
         <w:rPr>
           <w:rFonts w:hint="eastAsia"/>
         </w:rPr>
-        <w:t>内容</w:t>
+        <w:t>硬件</w:t>
+      </w:r>
+      <w:r>
+        <w:t>拓扑图</w:t>
+      </w:r>
+      <w:bookmarkEnd w:id="8"/>
+    </w:p>
+    <w:p>
+      <w:pPr>
+        <w:pStyle w:val="Heading2"/>
+      </w:pPr>
+      <w:bookmarkStart w:id="9" w:name="_Toc404547087"/>
+      <w:r>
+        <w:rPr>
+          <w:rFonts w:hint="eastAsia"/>
+        </w:rPr>
+        <w:t>硬件</w:t>
+      </w:r>
+      <w:r>
+        <w:t>配置说明</w:t>
+      </w:r>
+      <w:bookmarkEnd w:id="9"/>
+    </w:p>
+    <w:p/>
+    <w:p>
+      <w:pPr>
+        <w:pStyle w:val="Heading1"/>
+      </w:pPr>
+      <w:bookmarkStart w:id="10" w:name="_Toc404547088"/>
+      <w:r>
+        <w:rPr>
+          <w:rFonts w:hint="eastAsia"/>
+        </w:rPr>
+        <w:t>软件环境</w:t>
+      </w:r>
+      <w:r>
+        <w:t>部署</w:t>
+      </w:r>
+      <w:bookmarkEnd w:id="10"/>
+    </w:p>
+    <w:p>
+      <w:pPr>
+        <w:pStyle w:val="Heading2"/>
+      </w:pPr>
+      <w:bookmarkStart w:id="11" w:name="_Toc404547089"/>
+      <w:r>
+        <w:rPr>
+          <w:rFonts w:hint="eastAsia"/>
+        </w:rPr>
+        <w:t>软件</w:t>
+      </w:r>
+      <w:r>
+        <w:t>环境清单</w:t>
+      </w:r>
+      <w:bookmarkEnd w:id="11"/>
+    </w:p>
+    <w:p>
+      <w:pPr>
+        <w:pStyle w:val="Heading2"/>
+      </w:pPr>
+      <w:bookmarkStart w:id="12" w:name="_Toc404547090"/>
+      <w:r>
+        <w:rPr>
+          <w:rFonts w:hint="eastAsia"/>
+        </w:rPr>
+        <w:t>操作系统</w:t>
+      </w:r>
+      <w:r>
+        <w:t>安装</w:t>
+      </w:r>
+      <w:bookmarkEnd w:id="12"/>
+    </w:p>
+    <w:p>
+      <w:pPr>
+        <w:pStyle w:val="Heading2"/>
+      </w:pPr>
+      <w:bookmarkStart w:id="13" w:name="_Toc404547091"/>
+      <w:r>
+        <w:rPr>
+          <w:rFonts w:hint="eastAsia"/>
+        </w:rPr>
+        <w:t>数据库</w:t>
+      </w:r>
+      <w:r>
+        <w:t>安装</w:t>
+      </w:r>
+      <w:bookmarkEnd w:id="13"/>
+    </w:p>
+    <w:p>
+      <w:pPr>
+        <w:pStyle w:val="Heading2"/>
+      </w:pPr>
+      <w:bookmarkStart w:id="14" w:name="_Toc404547092"/>
+      <w:r>
+        <w:rPr>
+          <w:rFonts w:hint="eastAsia"/>
+        </w:rPr>
+        <w:t>数据库</w:t>
+      </w:r>
+      <w:r>
+        <w:t>初始化</w:t>
+      </w:r>
+      <w:bookmarkEnd w:id="14"/>
+    </w:p>
+    <w:p>
+      <w:pPr>
+        <w:pStyle w:val="Heading2"/>
+      </w:pPr>
+      <w:bookmarkStart w:id="15" w:name="_Toc404547093"/>
+      <w:r>
+        <w:rPr>
+          <w:rFonts w:hint="eastAsia"/>
+        </w:rPr>
+        <w:t>应用</w:t>
+      </w:r>
+      <w:r>
+        <w:t>服务器安装</w:t>
+      </w:r>
+      <w:bookmarkEnd w:id="15"/>
+    </w:p>
+    <w:p>
+      <w:pPr>
+        <w:pStyle w:val="Heading2"/>
+      </w:pPr>
+      <w:bookmarkStart w:id="16" w:name="_Toc404547094"/>
+      <w:r>
+        <w:rPr>
+          <w:rFonts w:hint="eastAsia"/>
+        </w:rPr>
+        <w:t>第三方</w:t>
+      </w:r>
+      <w:r>
+        <w:t>支持系统安装</w:t>
+      </w:r>
+      <w:bookmarkEnd w:id="16"/>
+    </w:p>
+    <w:p/>
+    <w:p>
+      <w:pPr>
+        <w:pStyle w:val="Heading1"/>
+      </w:pPr>
+      <w:bookmarkStart w:id="17" w:name="_Toc404547095"/>
+      <w:r>
+        <w:rPr>
+          <w:rFonts w:hint="eastAsia"/>
+        </w:rPr>
+        <w:t>应用</w:t>
+      </w:r>
+      <w:r>
+        <w:t>系统部署</w:t>
+      </w:r>
+      <w:bookmarkEnd w:id="17"/>
+    </w:p>
+    <w:p>
+      <w:pPr>
+        <w:pStyle w:val="Heading2"/>
+      </w:pPr>
+      <w:bookmarkStart w:id="18" w:name="_Toc404547096"/>
+      <w:r>
+        <w:rPr>
+          <w:rFonts w:hint="eastAsia"/>
+        </w:rPr>
+        <w:t>应用</w:t>
+      </w:r>
+      <w:r>
+        <w:t>系统模块清单</w:t>
+      </w:r>
+      <w:bookmarkEnd w:id="18"/>
+    </w:p>
+    <w:p>
+      <w:pPr>
+        <w:pStyle w:val="Heading2"/>
+      </w:pPr>
+      <w:bookmarkStart w:id="19" w:name="_Toc404547097"/>
+      <w:r>
+        <w:rPr>
+          <w:rFonts w:hint="eastAsia"/>
+        </w:rPr>
+        <w:t>部署</w:t>
+      </w:r>
+      <w:r>
+        <w:t>前检查列表</w:t>
+      </w:r>
+      <w:bookmarkEnd w:id="19"/>
+    </w:p>
+    <w:p>
+      <w:pPr>
+        <w:pStyle w:val="Heading2"/>
+      </w:pPr>
+      <w:bookmarkStart w:id="20" w:name="_Toc404547098"/>
+      <w:r>
+        <w:rPr>
+          <w:rFonts w:hint="eastAsia"/>
+        </w:rPr>
+        <w:t>系统</w:t>
+      </w:r>
+      <w:r>
+        <w:t>部署步骤</w:t>
+      </w:r>
+      <w:bookmarkEnd w:id="20"/>
+    </w:p>
+    <w:p>
+      <w:pPr>
+        <w:pStyle w:val="Heading2"/>
+      </w:pPr>
+      <w:bookmarkStart w:id="21" w:name="_Toc404547099"/>
+      <w:r>
+        <w:rPr>
+          <w:rFonts w:hint="eastAsia"/>
+        </w:rPr>
+        <w:t>系统</w:t>
+      </w:r>
+      <w:r>
+        <w:t>配置</w:t>
+      </w:r>
+      <w:bookmarkEnd w:id="21"/>
+    </w:p>
+    <w:p/>
+    <w:p>
+      <w:pPr>
+        <w:pStyle w:val="Heading1"/>
+      </w:pPr>
+      <w:bookmarkStart w:id="22" w:name="_Toc404547100"/>
+      <w:r>
+        <w:rPr>
+          <w:rFonts w:hint="eastAsia"/>
+        </w:rPr>
+        <w:t>应用</w:t>
+      </w:r>
+      <w:r>
+        <w:t>系统初始化与确认</w:t>
+      </w:r>
+      <w:bookmarkEnd w:id="22"/>
+    </w:p>
+    <w:p>
+      <w:pPr>
+        <w:pStyle w:val="Heading2"/>
+      </w:pPr>
+      <w:bookmarkStart w:id="23" w:name="_Toc404547101"/>
+      <w:r>
+        <w:rPr>
+          <w:rFonts w:hint="eastAsia"/>
+        </w:rPr>
+        <w:t>初始化</w:t>
+      </w:r>
+      <w:bookmarkEnd w:id="23"/>
+    </w:p>
+    <w:p>
+      <w:pPr>
+        <w:pStyle w:val="Heading2"/>
+      </w:pPr>
+      <w:bookmarkStart w:id="24" w:name="_Toc404547102"/>
+      <w:r>
+        <w:rPr>
+          <w:rFonts w:hint="eastAsia"/>
+        </w:rPr>
+        <w:t>部署</w:t>
+      </w:r>
+      <w:r>
+        <w:t>确认</w:t>
       </w:r>
       <w:r>
         <w:rPr>
           <w:rFonts w:hint="eastAsia"/>
         </w:rPr>
-        <w:t>1</w:t>
+        <w:t>检查表</w:t>
       </w:r>
-      <w:bookmarkEnd w:id="7"/>
-    </w:p>
-    <w:p>
-      <w:pPr>
-        <w:pStyle w:val="ListParagraph"/>
-        <w:numPr>
-          <w:ilvl w:val="0"/>
-          <w:numId w:val="6"/>
-        </w:numPr>
-        <w:rPr>
-          <w:rFonts w:asciiTheme="majorEastAsia" w:eastAsiaTheme="majorEastAsia" w:hAnsiTheme="majorEastAsia"/>
-          <w:vanish/>
-        </w:rPr>
-      </w:pPr>
-    </w:p>
-    <w:p>
-      <w:pPr>
-        <w:pStyle w:val="ListParagraph"/>
-        <w:numPr>
-          <w:ilvl w:val="0"/>
-          <w:numId w:val="6"/>
-        </w:numPr>
-        <w:rPr>
-          <w:rFonts w:asciiTheme="majorEastAsia" w:eastAsiaTheme="majorEastAsia" w:hAnsiTheme="majorEastAsia"/>
-          <w:vanish/>
-        </w:rPr>
-      </w:pPr>
-    </w:p>
-    <w:p>
-      <w:pPr>
-        <w:pStyle w:val="ListParagraph"/>
-        <w:numPr>
-          <w:ilvl w:val="0"/>
-          <w:numId w:val="6"/>
-        </w:numPr>
-        <w:rPr>
-          <w:rFonts w:asciiTheme="majorEastAsia" w:eastAsiaTheme="majorEastAsia" w:hAnsiTheme="majorEastAsia"/>
-          <w:vanish/>
-        </w:rPr>
-      </w:pPr>
-    </w:p>
-    <w:p>
-      <w:pPr>
-        <w:pStyle w:val="ListParagraph"/>
-        <w:keepNext/>
-        <w:keepLines/>
-        <w:numPr>
-          <w:ilvl w:val="0"/>
-          <w:numId w:val="13"/>
-        </w:numPr>
-        <w:spacing w:before="40" w:after="0"/>
-        <w:contextualSpacing w:val="0"/>
-        <w:outlineLvl w:val="2"/>
-        <w:rPr>
-          <w:rFonts w:asciiTheme="majorEastAsia" w:eastAsiaTheme="majorEastAsia" w:hAnsiTheme="majorEastAsia" w:cstheme="majorBidi"/>
-          <w:vanish/>
-          <w:sz w:val="24"/>
-          <w:szCs w:val="24"/>
-        </w:rPr>
-      </w:pPr>
-      <w:bookmarkStart w:id="8" w:name="_Toc404089748"/>
-      <w:bookmarkStart w:id="9" w:name="_Toc404089800"/>
-      <w:bookmarkStart w:id="10" w:name="_Toc404090600"/>
-      <w:bookmarkStart w:id="11" w:name="_Toc404091202"/>
-      <w:bookmarkStart w:id="12" w:name="_Toc404091528"/>
-      <w:bookmarkEnd w:id="8"/>
-      <w:bookmarkEnd w:id="9"/>
-      <w:bookmarkEnd w:id="10"/>
-      <w:bookmarkEnd w:id="11"/>
-      <w:bookmarkEnd w:id="12"/>
-    </w:p>
-    <w:p>
-      <w:pPr>
-        <w:pStyle w:val="ListParagraph"/>
-        <w:keepNext/>
-        <w:keepLines/>
-        <w:numPr>
-          <w:ilvl w:val="0"/>
-          <w:numId w:val="13"/>
-        </w:numPr>
-        <w:spacing w:before="40" w:after="0"/>
-        <w:contextualSpacing w:val="0"/>
-        <w:outlineLvl w:val="2"/>
-        <w:rPr>
-          <w:rFonts w:asciiTheme="majorEastAsia" w:eastAsiaTheme="majorEastAsia" w:hAnsiTheme="majorEastAsia" w:cstheme="majorBidi"/>
-          <w:vanish/>
-          <w:sz w:val="24"/>
-          <w:szCs w:val="24"/>
-        </w:rPr>
-      </w:pPr>
-      <w:bookmarkStart w:id="13" w:name="_Toc404089749"/>
-      <w:bookmarkStart w:id="14" w:name="_Toc404089801"/>
-      <w:bookmarkStart w:id="15" w:name="_Toc404090601"/>
-      <w:bookmarkStart w:id="16" w:name="_Toc404091203"/>
-      <w:bookmarkStart w:id="17" w:name="_Toc404091529"/>
-      <w:bookmarkEnd w:id="13"/>
-      <w:bookmarkEnd w:id="14"/>
-      <w:bookmarkEnd w:id="15"/>
-      <w:bookmarkEnd w:id="16"/>
-      <w:bookmarkEnd w:id="17"/>
-    </w:p>
-    <w:p>
-      <w:pPr>
-        <w:pStyle w:val="ListParagraph"/>
-        <w:keepNext/>
-        <w:keepLines/>
-        <w:numPr>
-          <w:ilvl w:val="0"/>
-          <w:numId w:val="13"/>
-        </w:numPr>
-        <w:spacing w:before="40" w:after="0"/>
-        <w:contextualSpacing w:val="0"/>
-        <w:outlineLvl w:val="2"/>
-        <w:rPr>
-          <w:rFonts w:asciiTheme="majorEastAsia" w:eastAsiaTheme="majorEastAsia" w:hAnsiTheme="majorEastAsia" w:cstheme="majorBidi"/>
-          <w:vanish/>
-          <w:sz w:val="24"/>
-          <w:szCs w:val="24"/>
-        </w:rPr>
-      </w:pPr>
-      <w:bookmarkStart w:id="18" w:name="_Toc404089750"/>
-      <w:bookmarkStart w:id="19" w:name="_Toc404089802"/>
-      <w:bookmarkStart w:id="20" w:name="_Toc404090602"/>
-      <w:bookmarkStart w:id="21" w:name="_Toc404091204"/>
-      <w:bookmarkStart w:id="22" w:name="_Toc404091530"/>
-      <w:bookmarkEnd w:id="18"/>
-      <w:bookmarkEnd w:id="19"/>
-      <w:bookmarkEnd w:id="20"/>
-      <w:bookmarkEnd w:id="21"/>
-      <w:bookmarkEnd w:id="22"/>
-    </w:p>
-    <w:p>
-      <w:pPr>
-        <w:pStyle w:val="ListParagraph"/>
-        <w:keepNext/>
-        <w:keepLines/>
-        <w:numPr>
-          <w:ilvl w:val="0"/>
-          <w:numId w:val="15"/>
-        </w:numPr>
-        <w:spacing w:before="40" w:after="0"/>
-        <w:contextualSpacing w:val="0"/>
-        <w:outlineLvl w:val="1"/>
-        <w:rPr>
-          <w:rFonts w:asciiTheme="majorEastAsia" w:eastAsiaTheme="majorEastAsia" w:hAnsiTheme="majorEastAsia" w:cstheme="majorBidi"/>
-          <w:vanish/>
-          <w:sz w:val="26"/>
-          <w:szCs w:val="26"/>
-        </w:rPr>
-      </w:pPr>
-      <w:bookmarkStart w:id="23" w:name="_Toc404091205"/>
-      <w:bookmarkStart w:id="24" w:name="_Toc404091531"/>
-      <w:bookmarkEnd w:id="23"/>
       <w:bookmarkEnd w:id="24"/>
     </w:p>
+    <w:p/>
     <w:p>
       <w:pPr>
-        <w:pStyle w:val="ListParagraph"/>
-        <w:keepNext/>
-        <w:keepLines/>
-        <w:numPr>
-          <w:ilvl w:val="0"/>
-          <w:numId w:val="15"/>
-        </w:numPr>
-        <w:spacing w:before="40" w:after="0"/>
-        <w:contextualSpacing w:val="0"/>
-        <w:outlineLvl w:val="1"/>
-        <w:rPr>
-          <w:rFonts w:asciiTheme="majorEastAsia" w:eastAsiaTheme="majorEastAsia" w:hAnsiTheme="majorEastAsia" w:cstheme="majorBidi"/>
-          <w:vanish/>
-          <w:sz w:val="26"/>
-          <w:szCs w:val="26"/>
-        </w:rPr>
-      </w:pPr>
-      <w:bookmarkStart w:id="25" w:name="_Toc404091206"/>
-      <w:bookmarkStart w:id="26" w:name="_Toc404091532"/>
-      <w:bookmarkEnd w:id="25"/>
-      <w:bookmarkEnd w:id="26"/>
-    </w:p>
-    <w:p>
-      <w:pPr>
-        <w:pStyle w:val="ListParagraph"/>
-        <w:keepNext/>
-        <w:keepLines/>
-        <w:numPr>
-          <w:ilvl w:val="0"/>
-          <w:numId w:val="15"/>
-        </w:numPr>
-        <w:spacing w:before="40" w:after="0"/>
-        <w:contextualSpacing w:val="0"/>
-        <w:outlineLvl w:val="1"/>
-        <w:rPr>
-          <w:rFonts w:asciiTheme="majorEastAsia" w:eastAsiaTheme="majorEastAsia" w:hAnsiTheme="majorEastAsia" w:cstheme="majorBidi"/>
-          <w:vanish/>
-          <w:sz w:val="26"/>
-          <w:szCs w:val="26"/>
-        </w:rPr>
-      </w:pPr>
-      <w:bookmarkStart w:id="27" w:name="_Toc404091207"/>
-      <w:bookmarkStart w:id="28" w:name="_Toc404091533"/>
-      <w:bookmarkEnd w:id="27"/>
-      <w:bookmarkEnd w:id="28"/>
-    </w:p>
-    <w:p>
-      <w:pPr>
-        <w:pStyle w:val="Heading2"/>
-        <w:numPr>
-          <w:ilvl w:val="1"/>
-          <w:numId w:val="15"/>
-        </w:numPr>
-        <w:spacing w:line="240" w:lineRule="auto"/>
-        <w:contextualSpacing/>
-      </w:pPr>
-      <w:bookmarkStart w:id="29" w:name="_Toc404091534"/>
-      <w:r>
+        <w:pStyle w:val="Heading1"/>
         <w:rPr>
           <w:rFonts w:hint="eastAsia"/>
         </w:rPr>
-        <w:t>内容1</w:t>
-      </w:r>
-      <w:bookmarkEnd w:id="29"/>
-    </w:p>
-    <w:p>
-      <w:pPr>
-        <w:pStyle w:val="ListParagraph"/>
-        <w:keepNext/>
-        <w:keepLines/>
-        <w:numPr>
-          <w:ilvl w:val="0"/>
-          <w:numId w:val="14"/>
-        </w:numPr>
-        <w:spacing w:before="40" w:after="0"/>
-        <w:contextualSpacing w:val="0"/>
-        <w:outlineLvl w:val="3"/>
-        <w:rPr>
-          <w:rFonts w:asciiTheme="majorEastAsia" w:eastAsiaTheme="majorEastAsia" w:hAnsiTheme="majorEastAsia" w:cstheme="majorBidi"/>
-          <w:iCs/>
-          <w:vanish/>
-        </w:rPr>
-      </w:pPr>
-    </w:p>
-    <w:p>
-      <w:pPr>
-        <w:pStyle w:val="ListParagraph"/>
-        <w:keepNext/>
-        <w:keepLines/>
-        <w:numPr>
-          <w:ilvl w:val="0"/>
-          <w:numId w:val="14"/>
-        </w:numPr>
-        <w:spacing w:before="40" w:after="0"/>
-        <w:contextualSpacing w:val="0"/>
-        <w:outlineLvl w:val="3"/>
-        <w:rPr>
-          <w:rFonts w:asciiTheme="majorEastAsia" w:eastAsiaTheme="majorEastAsia" w:hAnsiTheme="majorEastAsia" w:cstheme="majorBidi"/>
-          <w:iCs/>
-          <w:vanish/>
-        </w:rPr>
-      </w:pPr>
-    </w:p>
-    <w:p>
-      <w:pPr>
-        <w:pStyle w:val="ListParagraph"/>
-        <w:keepNext/>
-        <w:keepLines/>
-        <w:numPr>
-          <w:ilvl w:val="0"/>
-          <w:numId w:val="14"/>
-        </w:numPr>
-        <w:spacing w:before="40" w:after="0"/>
-        <w:contextualSpacing w:val="0"/>
-        <w:outlineLvl w:val="3"/>
-        <w:rPr>
-          <w:rFonts w:asciiTheme="majorEastAsia" w:eastAsiaTheme="majorEastAsia" w:hAnsiTheme="majorEastAsia" w:cstheme="majorBidi"/>
-          <w:iCs/>
-          <w:vanish/>
-        </w:rPr>
-      </w:pPr>
-    </w:p>
-    <w:p>
-      <w:pPr>
-        <w:pStyle w:val="ListParagraph"/>
-        <w:keepNext/>
-        <w:keepLines/>
-        <w:numPr>
-          <w:ilvl w:val="1"/>
-          <w:numId w:val="14"/>
-        </w:numPr>
-        <w:spacing w:before="40" w:after="0"/>
-        <w:contextualSpacing w:val="0"/>
-        <w:outlineLvl w:val="3"/>
-        <w:rPr>
-          <w:rFonts w:asciiTheme="majorEastAsia" w:eastAsiaTheme="majorEastAsia" w:hAnsiTheme="majorEastAsia" w:cstheme="majorBidi"/>
-          <w:iCs/>
-          <w:vanish/>
-        </w:rPr>
-      </w:pPr>
-    </w:p>
-    <w:p>
-      <w:pPr>
-        <w:pStyle w:val="Heading3"/>
-      </w:pPr>
-      <w:bookmarkStart w:id="30" w:name="_Toc404091535"/>
-      <w:r>
-        <w:rPr>
-          <w:rFonts w:hint="eastAsia"/>
-        </w:rPr>
-        <w:t>详细内容</w:t>
-      </w:r>
-      <w:bookmarkEnd w:id="30"/>
-    </w:p>
-    <w:p>
-      <w:r>
-        <w:rPr>
-          <w:rFonts w:hint="eastAsia"/>
-        </w:rPr>
-        <w:t xml:space="preserve">          </w:t>
-      </w:r>
-      <w:r>
-        <w:rPr>
-          <w:rFonts w:hint="eastAsia"/>
-        </w:rPr>
-        <w:t>正文</w:t>
-      </w:r>
-    </w:p>
-    <w:p>
-      <w:pPr>
-        <w:pStyle w:val="ListParagraph"/>
-        <w:ind w:left="792"/>
-        <w:rPr>
-          <w:rFonts w:asciiTheme="majorEastAsia" w:eastAsiaTheme="majorEastAsia" w:hAnsiTheme="majorEastAsia"/>
-        </w:rPr>
-      </w:pPr>
-    </w:p>
-    <w:p>
-      <w:pPr>
-        <w:pStyle w:val="Heading2"/>
-        <w:numPr>
-          <w:ilvl w:val="1"/>
-          <w:numId w:val="15"/>
-        </w:numPr>
-      </w:pPr>
-      <w:bookmarkStart w:id="31" w:name="_Toc404091536"/>
-      <w:r>
-        <w:rPr>
-          <w:rFonts w:hint="eastAsia"/>
-        </w:rPr>
-        <w:t>内容2</w:t>
-      </w:r>
-      <w:bookmarkEnd w:id="31"/>
-    </w:p>
-    <w:p>
-      <w:pPr>
-        <w:pStyle w:val="Heading2"/>
-        <w:numPr>
-          <w:ilvl w:val="1"/>
-          <w:numId w:val="15"/>
-        </w:numPr>
-      </w:pPr>
-      <w:bookmarkStart w:id="32" w:name="_Toc404091537"/>
-      <w:r>
-        <w:rPr>
-          <w:rFonts w:hint="eastAsia"/>
-        </w:rPr>
-        <w:t>内容3</w:t>
-      </w:r>
-      <w:bookmarkEnd w:id="32"/>
-    </w:p>
-    <w:p>
-      <w:pPr>
-        <w:pStyle w:val="Heading1"/>
-      </w:pPr>
-      <w:bookmarkStart w:id="33" w:name="_Toc404091538"/>
+      </w:pPr>
+      <w:bookmarkStart w:id="25" w:name="_Toc404547103"/>
       <w:r>
         <w:rPr>
           <w:rFonts w:hint="eastAsia"/>
         </w:rPr>
         <w:t>附录</w:t>
       </w:r>
-      <w:bookmarkEnd w:id="33"/>
+      <w:bookmarkEnd w:id="25"/>
     </w:p>
     <w:sectPr>
-      <w:headerReference w:type="even" r:id="rId9"/>
-      <w:headerReference w:type="default" r:id="rId10"/>
-      <w:footerReference w:type="even" r:id="rId11"/>
-      <w:footerReference w:type="default" r:id="rId12"/>
-      <w:headerReference w:type="first" r:id="rId13"/>
-      <w:footerReference w:type="first" r:id="rId14"/>
+      <w:headerReference w:type="default" r:id="rId9"/>
+      <w:footerReference w:type="default" r:id="rId10"/>
       <w:pgSz w:w="12240" w:h="15840"/>
       <w:pgMar w:top="1440" w:right="1800" w:bottom="1440" w:left="1800" w:header="720" w:footer="720" w:gutter="0"/>
       <w:pgNumType w:start="0"/>
@@ -2817,16 +3798,6 @@
 </file>
 
 <file path=word/footer1.xml><?xml version="1.0" encoding="utf-8"?>
-<w:ftr xmlns:wpc="http://schemas.microsoft.com/office/word/2010/wordprocessingCanvas" xmlns:mc="http://schemas.openxmlformats.org/markup-compatibility/2006" xmlns:o="urn:schemas-microsoft-com:office:office" xmlns:r="http://schemas.openxmlformats.org/officeDocument/2006/relationships" xmlns:m="http://schemas.openxmlformats.org/officeDocument/2006/math" xmlns:v="urn:schemas-microsoft-com:vml" xmlns:wp14="http://schemas.microsoft.com/office/word/2010/wordprocessingDrawing" xmlns:wp="http://schemas.openxmlformats.org/drawingml/2006/wordprocessingDrawing" xmlns:w10="urn:schemas-microsoft-com:office:word" xmlns:w="http://schemas.openxmlformats.org/wordprocessingml/2006/main" xmlns:w14="http://schemas.microsoft.com/office/word/2010/wordml" xmlns:w15="http://schemas.microsoft.com/office/word/2012/wordml" xmlns:wpg="http://schemas.microsoft.com/office/word/2010/wordprocessingGroup" xmlns:wpi="http://schemas.microsoft.com/office/word/2010/wordprocessingInk" xmlns:wne="http://schemas.microsoft.com/office/word/2006/wordml" xmlns:wps="http://schemas.microsoft.com/office/word/2010/wordprocessingShape" mc:Ignorable="w14 w15 wp14">
-  <w:p>
-    <w:pPr>
-      <w:pStyle w:val="Footer"/>
-    </w:pPr>
-  </w:p>
-</w:ftr>
-</file>
-
-<file path=word/footer2.xml><?xml version="1.0" encoding="utf-8"?>
 <w:ftr xmlns:wpc="http://schemas.microsoft.com/office/word/2010/wordprocessingCanvas" xmlns:mc="http://schemas.openxmlformats.org/markup-compatibility/2006" xmlns:o="urn:schemas-microsoft-com:office:office" xmlns:r="http://schemas.openxmlformats.org/officeDocument/2006/relationships" xmlns:m="http://schemas.openxmlformats.org/officeDocument/2006/math" xmlns:v="urn:schemas-microsoft-com:vml" xmlns:wp14="http://schemas.microsoft.com/office/word/2010/wordprocessingDrawing" xmlns:wp="http://schemas.openxmlformats.org/drawingml/2006/wordprocessingDrawing" xmlns:w10="urn:schemas-microsoft-com:office:word" xmlns:w="http://schemas.openxmlformats.org/wordprocessingml/2006/main" xmlns:w14="http://schemas.microsoft.com/office/word/2010/wordml" xmlns:w15="http://schemas.microsoft.com/office/word/2012/wordml" xmlns:wpg="http://schemas.microsoft.com/office/word/2010/wordprocessingGroup" xmlns:wpi="http://schemas.microsoft.com/office/word/2010/wordprocessingInk" xmlns:wne="http://schemas.microsoft.com/office/word/2006/wordml" xmlns:wps="http://schemas.microsoft.com/office/word/2010/wordprocessingShape" mc:Ignorable="w14 w15 wp14">
   <w:sdt>
     <w:sdtPr>
@@ -2893,16 +3864,6 @@
 </w:ftr>
 </file>
 
-<file path=word/footer3.xml><?xml version="1.0" encoding="utf-8"?>
-<w:ftr xmlns:wpc="http://schemas.microsoft.com/office/word/2010/wordprocessingCanvas" xmlns:mc="http://schemas.openxmlformats.org/markup-compatibility/2006" xmlns:o="urn:schemas-microsoft-com:office:office" xmlns:r="http://schemas.openxmlformats.org/officeDocument/2006/relationships" xmlns:m="http://schemas.openxmlformats.org/officeDocument/2006/math" xmlns:v="urn:schemas-microsoft-com:vml" xmlns:wp14="http://schemas.microsoft.com/office/word/2010/wordprocessingDrawing" xmlns:wp="http://schemas.openxmlformats.org/drawingml/2006/wordprocessingDrawing" xmlns:w10="urn:schemas-microsoft-com:office:word" xmlns:w="http://schemas.openxmlformats.org/wordprocessingml/2006/main" xmlns:w14="http://schemas.microsoft.com/office/word/2010/wordml" xmlns:w15="http://schemas.microsoft.com/office/word/2012/wordml" xmlns:wpg="http://schemas.microsoft.com/office/word/2010/wordprocessingGroup" xmlns:wpi="http://schemas.microsoft.com/office/word/2010/wordprocessingInk" xmlns:wne="http://schemas.microsoft.com/office/word/2006/wordml" xmlns:wps="http://schemas.microsoft.com/office/word/2010/wordprocessingShape" mc:Ignorable="w14 w15 wp14">
-  <w:p>
-    <w:pPr>
-      <w:pStyle w:val="Footer"/>
-    </w:pPr>
-  </w:p>
-</w:ftr>
-</file>
-
 <file path=word/footnotes.xml><?xml version="1.0" encoding="utf-8"?>
 <w:footnotes xmlns:wpc="http://schemas.microsoft.com/office/word/2010/wordprocessingCanvas" xmlns:mc="http://schemas.openxmlformats.org/markup-compatibility/2006" xmlns:o="urn:schemas-microsoft-com:office:office" xmlns:r="http://schemas.openxmlformats.org/officeDocument/2006/relationships" xmlns:m="http://schemas.openxmlformats.org/officeDocument/2006/math" xmlns:v="urn:schemas-microsoft-com:vml" xmlns:wp14="http://schemas.microsoft.com/office/word/2010/wordprocessingDrawing" xmlns:wp="http://schemas.openxmlformats.org/drawingml/2006/wordprocessingDrawing" xmlns:w10="urn:schemas-microsoft-com:office:word" xmlns:w="http://schemas.openxmlformats.org/wordprocessingml/2006/main" xmlns:w14="http://schemas.microsoft.com/office/word/2010/wordml" xmlns:w15="http://schemas.microsoft.com/office/word/2012/wordml" xmlns:wpg="http://schemas.microsoft.com/office/word/2010/wordprocessingGroup" xmlns:wpi="http://schemas.microsoft.com/office/word/2010/wordprocessingInk" xmlns:wne="http://schemas.microsoft.com/office/word/2006/wordml" xmlns:wps="http://schemas.microsoft.com/office/word/2010/wordprocessingShape" mc:Ignorable="w14 w15 wp14">
   <w:footnote w:type="separator" w:id="-1">
@@ -2929,16 +3890,6 @@
 </file>
 
 <file path=word/header1.xml><?xml version="1.0" encoding="utf-8"?>
-<w:hdr xmlns:wpc="http://schemas.microsoft.com/office/word/2010/wordprocessingCanvas" xmlns:mc="http://schemas.openxmlformats.org/markup-compatibility/2006" xmlns:o="urn:schemas-microsoft-com:office:office" xmlns:r="http://schemas.openxmlformats.org/officeDocument/2006/relationships" xmlns:m="http://schemas.openxmlformats.org/officeDocument/2006/math" xmlns:v="urn:schemas-microsoft-com:vml" xmlns:wp14="http://schemas.microsoft.com/office/word/2010/wordprocessingDrawing" xmlns:wp="http://schemas.openxmlformats.org/drawingml/2006/wordprocessingDrawing" xmlns:w10="urn:schemas-microsoft-com:office:word" xmlns:w="http://schemas.openxmlformats.org/wordprocessingml/2006/main" xmlns:w14="http://schemas.microsoft.com/office/word/2010/wordml" xmlns:w15="http://schemas.microsoft.com/office/word/2012/wordml" xmlns:wpg="http://schemas.microsoft.com/office/word/2010/wordprocessingGroup" xmlns:wpi="http://schemas.microsoft.com/office/word/2010/wordprocessingInk" xmlns:wne="http://schemas.microsoft.com/office/word/2006/wordml" xmlns:wps="http://schemas.microsoft.com/office/word/2010/wordprocessingShape" mc:Ignorable="w14 w15 wp14">
-  <w:p>
-    <w:pPr>
-      <w:pStyle w:val="Header"/>
-    </w:pPr>
-  </w:p>
-</w:hdr>
-</file>
-
-<file path=word/header2.xml><?xml version="1.0" encoding="utf-8"?>
 <w:hdr xmlns:wpc="http://schemas.microsoft.com/office/word/2010/wordprocessingCanvas" xmlns:mc="http://schemas.openxmlformats.org/markup-compatibility/2006" xmlns:o="urn:schemas-microsoft-com:office:office" xmlns:r="http://schemas.openxmlformats.org/officeDocument/2006/relationships" xmlns:m="http://schemas.openxmlformats.org/officeDocument/2006/math" xmlns:v="urn:schemas-microsoft-com:vml" xmlns:wp14="http://schemas.microsoft.com/office/word/2010/wordprocessingDrawing" xmlns:wp="http://schemas.openxmlformats.org/drawingml/2006/wordprocessingDrawing" xmlns:w10="urn:schemas-microsoft-com:office:word" xmlns:w="http://schemas.openxmlformats.org/wordprocessingml/2006/main" xmlns:w14="http://schemas.microsoft.com/office/word/2010/wordml" xmlns:w15="http://schemas.microsoft.com/office/word/2012/wordml" xmlns:wpg="http://schemas.microsoft.com/office/word/2010/wordprocessingGroup" xmlns:wpi="http://schemas.microsoft.com/office/word/2010/wordprocessingInk" xmlns:wne="http://schemas.microsoft.com/office/word/2006/wordml" xmlns:wps="http://schemas.microsoft.com/office/word/2010/wordprocessingShape" mc:Ignorable="w14 w15 wp14">
   <w:p>
     <w:pPr>
@@ -3023,7 +3974,7 @@
                                 <w:t>餐厅订餐系统</w:t>
                               </w:r>
                               <w:r>
-                                <w:t>-</w:t>
+                                <w:t>_</w:t>
                               </w:r>
                               <w:r>
                                 <w:t>系统部署手册</w:t>
@@ -3074,7 +4025,7 @@
                           <w:t>餐厅订餐系统</w:t>
                         </w:r>
                         <w:r>
-                          <w:t>-</w:t>
+                          <w:t>_</w:t>
                         </w:r>
                         <w:r>
                           <w:t>系统部署手册</w:t>
@@ -3236,26 +4187,15 @@
 </w:hdr>
 </file>
 
-<file path=word/header3.xml><?xml version="1.0" encoding="utf-8"?>
-<w:hdr xmlns:wpc="http://schemas.microsoft.com/office/word/2010/wordprocessingCanvas" xmlns:mc="http://schemas.openxmlformats.org/markup-compatibility/2006" xmlns:o="urn:schemas-microsoft-com:office:office" xmlns:r="http://schemas.openxmlformats.org/officeDocument/2006/relationships" xmlns:m="http://schemas.openxmlformats.org/officeDocument/2006/math" xmlns:v="urn:schemas-microsoft-com:vml" xmlns:wp14="http://schemas.microsoft.com/office/word/2010/wordprocessingDrawing" xmlns:wp="http://schemas.openxmlformats.org/drawingml/2006/wordprocessingDrawing" xmlns:w10="urn:schemas-microsoft-com:office:word" xmlns:w="http://schemas.openxmlformats.org/wordprocessingml/2006/main" xmlns:w14="http://schemas.microsoft.com/office/word/2010/wordml" xmlns:w15="http://schemas.microsoft.com/office/word/2012/wordml" xmlns:wpg="http://schemas.microsoft.com/office/word/2010/wordprocessingGroup" xmlns:wpi="http://schemas.microsoft.com/office/word/2010/wordprocessingInk" xmlns:wne="http://schemas.microsoft.com/office/word/2006/wordml" xmlns:wps="http://schemas.microsoft.com/office/word/2010/wordprocessingShape" mc:Ignorable="w14 w15 wp14">
-  <w:p>
-    <w:pPr>
-      <w:pStyle w:val="Header"/>
-    </w:pPr>
-  </w:p>
-</w:hdr>
-</file>
-
 <file path=word/numbering.xml><?xml version="1.0" encoding="utf-8"?>
 <w:numbering xmlns:wpc="http://schemas.microsoft.com/office/word/2010/wordprocessingCanvas" xmlns:mc="http://schemas.openxmlformats.org/markup-compatibility/2006" xmlns:o="urn:schemas-microsoft-com:office:office" xmlns:r="http://schemas.openxmlformats.org/officeDocument/2006/relationships" xmlns:m="http://schemas.openxmlformats.org/officeDocument/2006/math" xmlns:v="urn:schemas-microsoft-com:vml" xmlns:wp14="http://schemas.microsoft.com/office/word/2010/wordprocessingDrawing" xmlns:wp="http://schemas.openxmlformats.org/drawingml/2006/wordprocessingDrawing" xmlns:w10="urn:schemas-microsoft-com:office:word" xmlns:w="http://schemas.openxmlformats.org/wordprocessingml/2006/main" xmlns:w14="http://schemas.microsoft.com/office/word/2010/wordml" xmlns:w15="http://schemas.microsoft.com/office/word/2012/wordml" xmlns:wpg="http://schemas.microsoft.com/office/word/2010/wordprocessingGroup" xmlns:wpi="http://schemas.microsoft.com/office/word/2010/wordprocessingInk" xmlns:wne="http://schemas.microsoft.com/office/word/2006/wordml" xmlns:wps="http://schemas.microsoft.com/office/word/2010/wordprocessingShape" mc:Ignorable="w14 w15 wp14">
   <w:abstractNum w:abstractNumId="0">
     <w:nsid w:val="01E2779F"/>
     <w:multiLevelType w:val="hybridMultilevel"/>
-    <w:tmpl w:val="FB0A44CE"/>
+    <w:tmpl w:val="15081A2C"/>
     <w:lvl w:ilvl="0" w:tplc="131C9C68">
       <w:start w:val="1"/>
       <w:numFmt w:val="decimal"/>
-      <w:pStyle w:val="Heading1"/>
       <w:lvlText w:val="%1."/>
       <w:lvlJc w:val="left"/>
       <w:pPr>
@@ -3565,9 +4505,181 @@
     </w:lvl>
   </w:abstractNum>
   <w:abstractNum w:abstractNumId="3">
+    <w:nsid w:val="07834FC9"/>
+    <w:multiLevelType w:val="multilevel"/>
+    <w:tmpl w:val="6AEC46B0"/>
+    <w:lvl w:ilvl="0">
+      <w:start w:val="1"/>
+      <w:numFmt w:val="decimal"/>
+      <w:lvlText w:val="%1"/>
+      <w:lvlJc w:val="left"/>
+      <w:pPr>
+        <w:ind w:left="432" w:hanging="432"/>
+      </w:pPr>
+    </w:lvl>
+    <w:lvl w:ilvl="1">
+      <w:start w:val="1"/>
+      <w:numFmt w:val="decimal"/>
+      <w:lvlText w:val="%1.%2"/>
+      <w:lvlJc w:val="left"/>
+      <w:pPr>
+        <w:ind w:left="576" w:hanging="576"/>
+      </w:pPr>
+    </w:lvl>
+    <w:lvl w:ilvl="2">
+      <w:start w:val="1"/>
+      <w:numFmt w:val="decimal"/>
+      <w:lvlText w:val="%1.%2.%3"/>
+      <w:lvlJc w:val="left"/>
+      <w:pPr>
+        <w:ind w:left="720" w:hanging="720"/>
+      </w:pPr>
+    </w:lvl>
+    <w:lvl w:ilvl="3">
+      <w:start w:val="1"/>
+      <w:numFmt w:val="decimal"/>
+      <w:lvlText w:val="%1.%2.%3.%4"/>
+      <w:lvlJc w:val="left"/>
+      <w:pPr>
+        <w:ind w:left="864" w:hanging="864"/>
+      </w:pPr>
+    </w:lvl>
+    <w:lvl w:ilvl="4">
+      <w:start w:val="1"/>
+      <w:numFmt w:val="decimal"/>
+      <w:lvlText w:val="%1.%2.%3.%4.%5"/>
+      <w:lvlJc w:val="left"/>
+      <w:pPr>
+        <w:ind w:left="1008" w:hanging="1008"/>
+      </w:pPr>
+    </w:lvl>
+    <w:lvl w:ilvl="5">
+      <w:start w:val="1"/>
+      <w:numFmt w:val="decimal"/>
+      <w:lvlText w:val="%1.%2.%3.%4.%5.%6"/>
+      <w:lvlJc w:val="left"/>
+      <w:pPr>
+        <w:ind w:left="1152" w:hanging="1152"/>
+      </w:pPr>
+    </w:lvl>
+    <w:lvl w:ilvl="6">
+      <w:start w:val="1"/>
+      <w:numFmt w:val="decimal"/>
+      <w:lvlText w:val="%1.%2.%3.%4.%5.%6.%7"/>
+      <w:lvlJc w:val="left"/>
+      <w:pPr>
+        <w:ind w:left="1296" w:hanging="1296"/>
+      </w:pPr>
+    </w:lvl>
+    <w:lvl w:ilvl="7">
+      <w:start w:val="1"/>
+      <w:numFmt w:val="decimal"/>
+      <w:lvlText w:val="%1.%2.%3.%4.%5.%6.%7.%8"/>
+      <w:lvlJc w:val="left"/>
+      <w:pPr>
+        <w:ind w:left="1440" w:hanging="1440"/>
+      </w:pPr>
+    </w:lvl>
+    <w:lvl w:ilvl="8">
+      <w:start w:val="1"/>
+      <w:numFmt w:val="decimal"/>
+      <w:lvlText w:val="%1.%2.%3.%4.%5.%6.%7.%8.%9"/>
+      <w:lvlJc w:val="left"/>
+      <w:pPr>
+        <w:ind w:left="1584" w:hanging="1584"/>
+      </w:pPr>
+    </w:lvl>
+  </w:abstractNum>
+  <w:abstractNum w:abstractNumId="4">
+    <w:nsid w:val="10861FDD"/>
+    <w:multiLevelType w:val="multilevel"/>
+    <w:tmpl w:val="0409001F"/>
+    <w:lvl w:ilvl="0">
+      <w:start w:val="1"/>
+      <w:numFmt w:val="decimal"/>
+      <w:lvlText w:val="%1."/>
+      <w:lvlJc w:val="left"/>
+      <w:pPr>
+        <w:ind w:left="360" w:hanging="360"/>
+      </w:pPr>
+    </w:lvl>
+    <w:lvl w:ilvl="1">
+      <w:start w:val="1"/>
+      <w:numFmt w:val="decimal"/>
+      <w:lvlText w:val="%1.%2."/>
+      <w:lvlJc w:val="left"/>
+      <w:pPr>
+        <w:ind w:left="792" w:hanging="432"/>
+      </w:pPr>
+    </w:lvl>
+    <w:lvl w:ilvl="2">
+      <w:start w:val="1"/>
+      <w:numFmt w:val="decimal"/>
+      <w:lvlText w:val="%1.%2.%3."/>
+      <w:lvlJc w:val="left"/>
+      <w:pPr>
+        <w:ind w:left="1224" w:hanging="504"/>
+      </w:pPr>
+    </w:lvl>
+    <w:lvl w:ilvl="3">
+      <w:start w:val="1"/>
+      <w:numFmt w:val="decimal"/>
+      <w:lvlText w:val="%1.%2.%3.%4."/>
+      <w:lvlJc w:val="left"/>
+      <w:pPr>
+        <w:ind w:left="1728" w:hanging="648"/>
+      </w:pPr>
+    </w:lvl>
+    <w:lvl w:ilvl="4">
+      <w:start w:val="1"/>
+      <w:numFmt w:val="decimal"/>
+      <w:lvlText w:val="%1.%2.%3.%4.%5."/>
+      <w:lvlJc w:val="left"/>
+      <w:pPr>
+        <w:ind w:left="2232" w:hanging="792"/>
+      </w:pPr>
+    </w:lvl>
+    <w:lvl w:ilvl="5">
+      <w:start w:val="1"/>
+      <w:numFmt w:val="decimal"/>
+      <w:lvlText w:val="%1.%2.%3.%4.%5.%6."/>
+      <w:lvlJc w:val="left"/>
+      <w:pPr>
+        <w:ind w:left="2736" w:hanging="936"/>
+      </w:pPr>
+    </w:lvl>
+    <w:lvl w:ilvl="6">
+      <w:start w:val="1"/>
+      <w:numFmt w:val="decimal"/>
+      <w:lvlText w:val="%1.%2.%3.%4.%5.%6.%7."/>
+      <w:lvlJc w:val="left"/>
+      <w:pPr>
+        <w:ind w:left="3240" w:hanging="1080"/>
+      </w:pPr>
+    </w:lvl>
+    <w:lvl w:ilvl="7">
+      <w:start w:val="1"/>
+      <w:numFmt w:val="decimal"/>
+      <w:lvlText w:val="%1.%2.%3.%4.%5.%6.%7.%8."/>
+      <w:lvlJc w:val="left"/>
+      <w:pPr>
+        <w:ind w:left="3744" w:hanging="1224"/>
+      </w:pPr>
+    </w:lvl>
+    <w:lvl w:ilvl="8">
+      <w:start w:val="1"/>
+      <w:numFmt w:val="decimal"/>
+      <w:lvlText w:val="%1.%2.%3.%4.%5.%6.%7.%8.%9."/>
+      <w:lvlJc w:val="left"/>
+      <w:pPr>
+        <w:ind w:left="4320" w:hanging="1440"/>
+      </w:pPr>
+    </w:lvl>
+  </w:abstractNum>
+  <w:abstractNum w:abstractNumId="5">
     <w:nsid w:val="1DA75031"/>
     <w:multiLevelType w:val="multilevel"/>
-    <w:tmpl w:val="4C74709C"/>
+    <w:tmpl w:val="B5BEAA2A"/>
     <w:lvl w:ilvl="0">
       <w:start w:val="1"/>
       <w:numFmt w:val="decimal"/>
@@ -3589,7 +4701,6 @@
     <w:lvl w:ilvl="2">
       <w:start w:val="1"/>
       <w:numFmt w:val="decimal"/>
-      <w:pStyle w:val="Heading3"/>
       <w:lvlText w:val="%1.%2.%3."/>
       <w:lvlJc w:val="left"/>
       <w:pPr>
@@ -3699,7 +4810,93 @@
       </w:pPr>
     </w:lvl>
   </w:abstractNum>
-  <w:abstractNum w:abstractNumId="4">
+  <w:abstractNum w:abstractNumId="6">
+    <w:nsid w:val="27C61B64"/>
+    <w:multiLevelType w:val="multilevel"/>
+    <w:tmpl w:val="A9D4D5A4"/>
+    <w:lvl w:ilvl="0">
+      <w:start w:val="1"/>
+      <w:numFmt w:val="decimal"/>
+      <w:lvlText w:val="%1"/>
+      <w:lvlJc w:val="left"/>
+      <w:pPr>
+        <w:ind w:left="432" w:hanging="432"/>
+      </w:pPr>
+    </w:lvl>
+    <w:lvl w:ilvl="1">
+      <w:start w:val="1"/>
+      <w:numFmt w:val="decimal"/>
+      <w:lvlText w:val="%1.%2"/>
+      <w:lvlJc w:val="left"/>
+      <w:pPr>
+        <w:ind w:left="576" w:hanging="576"/>
+      </w:pPr>
+    </w:lvl>
+    <w:lvl w:ilvl="2">
+      <w:start w:val="1"/>
+      <w:numFmt w:val="decimal"/>
+      <w:lvlText w:val="%1.%2.%3"/>
+      <w:lvlJc w:val="left"/>
+      <w:pPr>
+        <w:ind w:left="720" w:hanging="720"/>
+      </w:pPr>
+    </w:lvl>
+    <w:lvl w:ilvl="3">
+      <w:start w:val="1"/>
+      <w:numFmt w:val="decimal"/>
+      <w:lvlText w:val="%1.%2.%3.%4"/>
+      <w:lvlJc w:val="left"/>
+      <w:pPr>
+        <w:ind w:left="864" w:hanging="864"/>
+      </w:pPr>
+    </w:lvl>
+    <w:lvl w:ilvl="4">
+      <w:start w:val="1"/>
+      <w:numFmt w:val="decimal"/>
+      <w:lvlText w:val="%1.%2.%3.%4.%5"/>
+      <w:lvlJc w:val="left"/>
+      <w:pPr>
+        <w:ind w:left="1008" w:hanging="1008"/>
+      </w:pPr>
+    </w:lvl>
+    <w:lvl w:ilvl="5">
+      <w:start w:val="1"/>
+      <w:numFmt w:val="decimal"/>
+      <w:lvlText w:val="%1.%2.%3.%4.%5.%6"/>
+      <w:lvlJc w:val="left"/>
+      <w:pPr>
+        <w:ind w:left="1152" w:hanging="1152"/>
+      </w:pPr>
+    </w:lvl>
+    <w:lvl w:ilvl="6">
+      <w:start w:val="1"/>
+      <w:numFmt w:val="decimal"/>
+      <w:lvlText w:val="%1.%2.%3.%4.%5.%6.%7"/>
+      <w:lvlJc w:val="left"/>
+      <w:pPr>
+        <w:ind w:left="1296" w:hanging="1296"/>
+      </w:pPr>
+    </w:lvl>
+    <w:lvl w:ilvl="7">
+      <w:start w:val="1"/>
+      <w:numFmt w:val="decimal"/>
+      <w:lvlText w:val="%1.%2.%3.%4.%5.%6.%7.%8"/>
+      <w:lvlJc w:val="left"/>
+      <w:pPr>
+        <w:ind w:left="1440" w:hanging="1440"/>
+      </w:pPr>
+    </w:lvl>
+    <w:lvl w:ilvl="8">
+      <w:start w:val="1"/>
+      <w:numFmt w:val="decimal"/>
+      <w:lvlText w:val="%1.%2.%3.%4.%5.%6.%7.%8.%9"/>
+      <w:lvlJc w:val="left"/>
+      <w:pPr>
+        <w:ind w:left="1584" w:hanging="1584"/>
+      </w:pPr>
+    </w:lvl>
+  </w:abstractNum>
+  <w:abstractNum w:abstractNumId="7">
     <w:nsid w:val="2F737AE3"/>
     <w:multiLevelType w:val="multilevel"/>
     <w:tmpl w:val="0409001F"/>
@@ -3785,7 +4982,7 @@
       </w:pPr>
     </w:lvl>
   </w:abstractNum>
-  <w:abstractNum w:abstractNumId="5">
+  <w:abstractNum w:abstractNumId="8">
     <w:nsid w:val="2FFB7E34"/>
     <w:multiLevelType w:val="hybridMultilevel"/>
     <w:tmpl w:val="FD9E2588"/>
@@ -3871,7 +5068,93 @@
       </w:pPr>
     </w:lvl>
   </w:abstractNum>
-  <w:abstractNum w:abstractNumId="6">
+  <w:abstractNum w:abstractNumId="9">
+    <w:nsid w:val="3284414A"/>
+    <w:multiLevelType w:val="hybridMultilevel"/>
+    <w:tmpl w:val="E4426770"/>
+    <w:lvl w:ilvl="0" w:tplc="0409000F">
+      <w:start w:val="1"/>
+      <w:numFmt w:val="decimal"/>
+      <w:lvlText w:val="%1."/>
+      <w:lvlJc w:val="left"/>
+      <w:pPr>
+        <w:ind w:left="720" w:hanging="360"/>
+      </w:pPr>
+    </w:lvl>
+    <w:lvl w:ilvl="1" w:tplc="04090019" w:tentative="1">
+      <w:start w:val="1"/>
+      <w:numFmt w:val="lowerLetter"/>
+      <w:lvlText w:val="%2."/>
+      <w:lvlJc w:val="left"/>
+      <w:pPr>
+        <w:ind w:left="1440" w:hanging="360"/>
+      </w:pPr>
+    </w:lvl>
+    <w:lvl w:ilvl="2" w:tplc="0409001B" w:tentative="1">
+      <w:start w:val="1"/>
+      <w:numFmt w:val="lowerRoman"/>
+      <w:lvlText w:val="%3."/>
+      <w:lvlJc w:val="right"/>
+      <w:pPr>
+        <w:ind w:left="2160" w:hanging="180"/>
+      </w:pPr>
+    </w:lvl>
+    <w:lvl w:ilvl="3" w:tplc="0409000F" w:tentative="1">
+      <w:start w:val="1"/>
+      <w:numFmt w:val="decimal"/>
+      <w:lvlText w:val="%4."/>
+      <w:lvlJc w:val="left"/>
+      <w:pPr>
+        <w:ind w:left="2880" w:hanging="360"/>
+      </w:pPr>
+    </w:lvl>
+    <w:lvl w:ilvl="4" w:tplc="04090019" w:tentative="1">
+      <w:start w:val="1"/>
+      <w:numFmt w:val="lowerLetter"/>
+      <w:lvlText w:val="%5."/>
+      <w:lvlJc w:val="left"/>
+      <w:pPr>
+        <w:ind w:left="3600" w:hanging="360"/>
+      </w:pPr>
+    </w:lvl>
+    <w:lvl w:ilvl="5" w:tplc="0409001B" w:tentative="1">
+      <w:start w:val="1"/>
+      <w:numFmt w:val="lowerRoman"/>
+      <w:lvlText w:val="%6."/>
+      <w:lvlJc w:val="right"/>
+      <w:pPr>
+        <w:ind w:left="4320" w:hanging="180"/>
+      </w:pPr>
+    </w:lvl>
+    <w:lvl w:ilvl="6" w:tplc="0409000F" w:tentative="1">
+      <w:start w:val="1"/>
+      <w:numFmt w:val="decimal"/>
+      <w:lvlText w:val="%7."/>
+      <w:lvlJc w:val="left"/>
+      <w:pPr>
+        <w:ind w:left="5040" w:hanging="360"/>
+      </w:pPr>
+    </w:lvl>
+    <w:lvl w:ilvl="7" w:tplc="04090019" w:tentative="1">
+      <w:start w:val="1"/>
+      <w:numFmt w:val="lowerLetter"/>
+      <w:lvlText w:val="%8."/>
+      <w:lvlJc w:val="left"/>
+      <w:pPr>
+        <w:ind w:left="5760" w:hanging="360"/>
+      </w:pPr>
+    </w:lvl>
+    <w:lvl w:ilvl="8" w:tplc="0409001B" w:tentative="1">
+      <w:start w:val="1"/>
+      <w:numFmt w:val="lowerRoman"/>
+      <w:lvlText w:val="%9."/>
+      <w:lvlJc w:val="right"/>
+      <w:pPr>
+        <w:ind w:left="6480" w:hanging="180"/>
+      </w:pPr>
+    </w:lvl>
+  </w:abstractNum>
+  <w:abstractNum w:abstractNumId="10">
     <w:nsid w:val="364826B7"/>
     <w:multiLevelType w:val="multilevel"/>
     <w:tmpl w:val="955A3578"/>
@@ -3958,7 +5241,7 @@
       </w:pPr>
     </w:lvl>
   </w:abstractNum>
-  <w:abstractNum w:abstractNumId="7">
+  <w:abstractNum w:abstractNumId="11">
     <w:nsid w:val="4A003577"/>
     <w:multiLevelType w:val="multilevel"/>
     <w:tmpl w:val="0409001F"/>
@@ -4044,7 +5327,7 @@
       </w:pPr>
     </w:lvl>
   </w:abstractNum>
-  <w:abstractNum w:abstractNumId="8">
+  <w:abstractNum w:abstractNumId="12">
     <w:nsid w:val="4E876445"/>
     <w:multiLevelType w:val="hybridMultilevel"/>
     <w:tmpl w:val="EB4ED054"/>
@@ -4130,7 +5413,146 @@
       </w:pPr>
     </w:lvl>
   </w:abstractNum>
-  <w:abstractNum w:abstractNumId="9">
+  <w:abstractNum w:abstractNumId="13">
+    <w:nsid w:val="55782C6D"/>
+    <w:multiLevelType w:val="hybridMultilevel"/>
+    <w:tmpl w:val="E166AFB0"/>
+    <w:lvl w:ilvl="0" w:tplc="1009000B">
+      <w:start w:val="1"/>
+      <w:numFmt w:val="bullet"/>
+      <w:lvlText w:val=""/>
+      <w:lvlJc w:val="left"/>
+      <w:pPr>
+        <w:tabs>
+          <w:tab w:val="num" w:pos="720"/>
+        </w:tabs>
+        <w:ind w:left="720" w:hanging="360"/>
+      </w:pPr>
+      <w:rPr>
+        <w:rFonts w:ascii="Wingdings" w:hAnsi="Wingdings" w:hint="default"/>
+      </w:rPr>
+    </w:lvl>
+    <w:lvl w:ilvl="1" w:tplc="10090001">
+      <w:start w:val="1"/>
+      <w:numFmt w:val="bullet"/>
+      <w:lvlText w:val=""/>
+      <w:lvlJc w:val="left"/>
+      <w:pPr>
+        <w:tabs>
+          <w:tab w:val="num" w:pos="1440"/>
+        </w:tabs>
+        <w:ind w:left="1440" w:hanging="360"/>
+      </w:pPr>
+      <w:rPr>
+        <w:rFonts w:ascii="Symbol" w:hAnsi="Symbol" w:hint="default"/>
+      </w:rPr>
+    </w:lvl>
+    <w:lvl w:ilvl="2" w:tplc="9D9A8A74">
+      <w:numFmt w:val="bullet"/>
+      <w:lvlText w:val="-"/>
+      <w:lvlJc w:val="left"/>
+      <w:pPr>
+        <w:tabs>
+          <w:tab w:val="num" w:pos="2160"/>
+        </w:tabs>
+        <w:ind w:left="2160" w:hanging="360"/>
+      </w:pPr>
+      <w:rPr>
+        <w:rFonts w:ascii="Arial" w:eastAsia="Times New Roman" w:hAnsi="Arial" w:cs="Arial" w:hint="default"/>
+      </w:rPr>
+    </w:lvl>
+    <w:lvl w:ilvl="3" w:tplc="10090001" w:tentative="1">
+      <w:start w:val="1"/>
+      <w:numFmt w:val="bullet"/>
+      <w:lvlText w:val=""/>
+      <w:lvlJc w:val="left"/>
+      <w:pPr>
+        <w:tabs>
+          <w:tab w:val="num" w:pos="2880"/>
+        </w:tabs>
+        <w:ind w:left="2880" w:hanging="360"/>
+      </w:pPr>
+      <w:rPr>
+        <w:rFonts w:ascii="Symbol" w:hAnsi="Symbol" w:hint="default"/>
+      </w:rPr>
+    </w:lvl>
+    <w:lvl w:ilvl="4" w:tplc="10090003" w:tentative="1">
+      <w:start w:val="1"/>
+      <w:numFmt w:val="bullet"/>
+      <w:lvlText w:val="o"/>
+      <w:lvlJc w:val="left"/>
+      <w:pPr>
+        <w:tabs>
+          <w:tab w:val="num" w:pos="3600"/>
+        </w:tabs>
+        <w:ind w:left="3600" w:hanging="360"/>
+      </w:pPr>
+      <w:rPr>
+        <w:rFonts w:ascii="Courier New" w:hAnsi="Courier New" w:cs="Courier New" w:hint="default"/>
+      </w:rPr>
+    </w:lvl>
+    <w:lvl w:ilvl="5" w:tplc="10090005" w:tentative="1">
+      <w:start w:val="1"/>
+      <w:numFmt w:val="bullet"/>
+      <w:lvlText w:val=""/>
+      <w:lvlJc w:val="left"/>
+      <w:pPr>
+        <w:tabs>
+          <w:tab w:val="num" w:pos="4320"/>
+        </w:tabs>
+        <w:ind w:left="4320" w:hanging="360"/>
+      </w:pPr>
+      <w:rPr>
+        <w:rFonts w:ascii="Wingdings" w:hAnsi="Wingdings" w:hint="default"/>
+      </w:rPr>
+    </w:lvl>
+    <w:lvl w:ilvl="6" w:tplc="10090001" w:tentative="1">
+      <w:start w:val="1"/>
+      <w:numFmt w:val="bullet"/>
+      <w:lvlText w:val=""/>
+      <w:lvlJc w:val="left"/>
+      <w:pPr>
+        <w:tabs>
+          <w:tab w:val="num" w:pos="5040"/>
+        </w:tabs>
+        <w:ind w:left="5040" w:hanging="360"/>
+      </w:pPr>
+      <w:rPr>
+        <w:rFonts w:ascii="Symbol" w:hAnsi="Symbol" w:hint="default"/>
+      </w:rPr>
+    </w:lvl>
+    <w:lvl w:ilvl="7" w:tplc="10090003" w:tentative="1">
+      <w:start w:val="1"/>
+      <w:numFmt w:val="bullet"/>
+      <w:lvlText w:val="o"/>
+      <w:lvlJc w:val="left"/>
+      <w:pPr>
+        <w:tabs>
+          <w:tab w:val="num" w:pos="5760"/>
+        </w:tabs>
+        <w:ind w:left="5760" w:hanging="360"/>
+      </w:pPr>
+      <w:rPr>
+        <w:rFonts w:ascii="Courier New" w:hAnsi="Courier New" w:cs="Courier New" w:hint="default"/>
+      </w:rPr>
+    </w:lvl>
+    <w:lvl w:ilvl="8" w:tplc="10090005" w:tentative="1">
+      <w:start w:val="1"/>
+      <w:numFmt w:val="bullet"/>
+      <w:lvlText w:val=""/>
+      <w:lvlJc w:val="left"/>
+      <w:pPr>
+        <w:tabs>
+          <w:tab w:val="num" w:pos="6480"/>
+        </w:tabs>
+        <w:ind w:left="6480" w:hanging="360"/>
+      </w:pPr>
+      <w:rPr>
+        <w:rFonts w:ascii="Wingdings" w:hAnsi="Wingdings" w:hint="default"/>
+      </w:rPr>
+    </w:lvl>
+  </w:abstractNum>
+  <w:abstractNum w:abstractNumId="14">
     <w:nsid w:val="5FC54AF9"/>
     <w:multiLevelType w:val="multilevel"/>
     <w:tmpl w:val="0409001F"/>
@@ -4216,7 +5638,7 @@
       </w:pPr>
     </w:lvl>
   </w:abstractNum>
-  <w:abstractNum w:abstractNumId="10">
+  <w:abstractNum w:abstractNumId="15">
     <w:nsid w:val="63160400"/>
     <w:multiLevelType w:val="multilevel"/>
     <w:tmpl w:val="A4365702"/>
@@ -4307,7 +5729,102 @@
       </w:pPr>
     </w:lvl>
   </w:abstractNum>
-  <w:abstractNum w:abstractNumId="11">
+  <w:abstractNum w:abstractNumId="16">
+    <w:nsid w:val="67C538CC"/>
+    <w:multiLevelType w:val="multilevel"/>
+    <w:tmpl w:val="04090025"/>
+    <w:lvl w:ilvl="0">
+      <w:start w:val="1"/>
+      <w:numFmt w:val="decimal"/>
+      <w:pStyle w:val="Heading1"/>
+      <w:lvlText w:val="%1"/>
+      <w:lvlJc w:val="left"/>
+      <w:pPr>
+        <w:ind w:left="432" w:hanging="432"/>
+      </w:pPr>
+    </w:lvl>
+    <w:lvl w:ilvl="1">
+      <w:start w:val="1"/>
+      <w:numFmt w:val="decimal"/>
+      <w:pStyle w:val="Heading2"/>
+      <w:lvlText w:val="%1.%2"/>
+      <w:lvlJc w:val="left"/>
+      <w:pPr>
+        <w:ind w:left="576" w:hanging="576"/>
+      </w:pPr>
+    </w:lvl>
+    <w:lvl w:ilvl="2">
+      <w:start w:val="1"/>
+      <w:numFmt w:val="decimal"/>
+      <w:pStyle w:val="Heading3"/>
+      <w:lvlText w:val="%1.%2.%3"/>
+      <w:lvlJc w:val="left"/>
+      <w:pPr>
+        <w:ind w:left="720" w:hanging="720"/>
+      </w:pPr>
+    </w:lvl>
+    <w:lvl w:ilvl="3">
+      <w:start w:val="1"/>
+      <w:numFmt w:val="decimal"/>
+      <w:pStyle w:val="Heading4"/>
+      <w:lvlText w:val="%1.%2.%3.%4"/>
+      <w:lvlJc w:val="left"/>
+      <w:pPr>
+        <w:ind w:left="864" w:hanging="864"/>
+      </w:pPr>
+    </w:lvl>
+    <w:lvl w:ilvl="4">
+      <w:start w:val="1"/>
+      <w:numFmt w:val="decimal"/>
+      <w:pStyle w:val="Heading5"/>
+      <w:lvlText w:val="%1.%2.%3.%4.%5"/>
+      <w:lvlJc w:val="left"/>
+      <w:pPr>
+        <w:ind w:left="1008" w:hanging="1008"/>
+      </w:pPr>
+    </w:lvl>
+    <w:lvl w:ilvl="5">
+      <w:start w:val="1"/>
+      <w:numFmt w:val="decimal"/>
+      <w:pStyle w:val="Heading6"/>
+      <w:lvlText w:val="%1.%2.%3.%4.%5.%6"/>
+      <w:lvlJc w:val="left"/>
+      <w:pPr>
+        <w:ind w:left="1152" w:hanging="1152"/>
+      </w:pPr>
+    </w:lvl>
+    <w:lvl w:ilvl="6">
+      <w:start w:val="1"/>
+      <w:numFmt w:val="decimal"/>
+      <w:pStyle w:val="Heading7"/>
+      <w:lvlText w:val="%1.%2.%3.%4.%5.%6.%7"/>
+      <w:lvlJc w:val="left"/>
+      <w:pPr>
+        <w:ind w:left="1296" w:hanging="1296"/>
+      </w:pPr>
+    </w:lvl>
+    <w:lvl w:ilvl="7">
+      <w:start w:val="1"/>
+      <w:numFmt w:val="decimal"/>
+      <w:pStyle w:val="Heading8"/>
+      <w:lvlText w:val="%1.%2.%3.%4.%5.%6.%7.%8"/>
+      <w:lvlJc w:val="left"/>
+      <w:pPr>
+        <w:ind w:left="1440" w:hanging="1440"/>
+      </w:pPr>
+    </w:lvl>
+    <w:lvl w:ilvl="8">
+      <w:start w:val="1"/>
+      <w:numFmt w:val="decimal"/>
+      <w:pStyle w:val="Heading9"/>
+      <w:lvlText w:val="%1.%2.%3.%4.%5.%6.%7.%8.%9"/>
+      <w:lvlJc w:val="left"/>
+      <w:pPr>
+        <w:ind w:left="1584" w:hanging="1584"/>
+      </w:pPr>
+    </w:lvl>
+  </w:abstractNum>
+  <w:abstractNum w:abstractNumId="17">
     <w:nsid w:val="69AE062E"/>
     <w:multiLevelType w:val="multilevel"/>
     <w:tmpl w:val="116A5B1A"/>
@@ -4421,10 +5938,10 @@
       </w:rPr>
     </w:lvl>
   </w:abstractNum>
-  <w:abstractNum w:abstractNumId="12">
+  <w:abstractNum w:abstractNumId="18">
     <w:nsid w:val="79D94A83"/>
     <w:multiLevelType w:val="multilevel"/>
-    <w:tmpl w:val="08C85762"/>
+    <w:tmpl w:val="4EC8A71E"/>
     <w:lvl w:ilvl="0">
       <w:start w:val="1"/>
       <w:numFmt w:val="decimal"/>
@@ -4437,7 +5954,6 @@
     <w:lvl w:ilvl="1">
       <w:start w:val="1"/>
       <w:numFmt w:val="decimal"/>
-      <w:pStyle w:val="Heading2"/>
       <w:lvlText w:val="%1.%2."/>
       <w:lvlJc w:val="left"/>
       <w:pPr>
@@ -4560,7 +6076,7 @@
     <w:abstractNumId w:val="0"/>
   </w:num>
   <w:num w:numId="2">
-    <w:abstractNumId w:val="8"/>
+    <w:abstractNumId w:val="12"/>
   </w:num>
   <w:num w:numId="3">
     <w:abstractNumId w:val="1"/>
@@ -4569,37 +6085,37 @@
     <w:abstractNumId w:val="2"/>
   </w:num>
   <w:num w:numId="5">
-    <w:abstractNumId w:val="6"/>
+    <w:abstractNumId w:val="10"/>
   </w:num>
   <w:num w:numId="6">
+    <w:abstractNumId w:val="15"/>
+  </w:num>
+  <w:num w:numId="7">
+    <w:abstractNumId w:val="7"/>
+  </w:num>
+  <w:num w:numId="8">
     <w:abstractNumId w:val="10"/>
   </w:num>
-  <w:num w:numId="7">
-    <w:abstractNumId w:val="4"/>
-  </w:num>
-  <w:num w:numId="8">
-    <w:abstractNumId w:val="6"/>
-  </w:num>
   <w:num w:numId="9">
-    <w:abstractNumId w:val="10"/>
+    <w:abstractNumId w:val="15"/>
   </w:num>
   <w:num w:numId="10">
+    <w:abstractNumId w:val="8"/>
+  </w:num>
+  <w:num w:numId="11">
+    <w:abstractNumId w:val="18"/>
+  </w:num>
+  <w:num w:numId="12">
+    <w:abstractNumId w:val="11"/>
+  </w:num>
+  <w:num w:numId="13">
     <w:abstractNumId w:val="5"/>
   </w:num>
-  <w:num w:numId="11">
-    <w:abstractNumId w:val="12"/>
-  </w:num>
-  <w:num w:numId="12">
-    <w:abstractNumId w:val="7"/>
-  </w:num>
-  <w:num w:numId="13">
-    <w:abstractNumId w:val="3"/>
-  </w:num>
   <w:num w:numId="14">
-    <w:abstractNumId w:val="11"/>
+    <w:abstractNumId w:val="17"/>
   </w:num>
   <w:num w:numId="15">
-    <w:abstractNumId w:val="12"/>
+    <w:abstractNumId w:val="18"/>
     <w:lvlOverride w:ilvl="0">
       <w:startOverride w:val="1"/>
     </w:lvlOverride>
@@ -4629,10 +6145,61 @@
     </w:lvlOverride>
   </w:num>
   <w:num w:numId="16">
-    <w:abstractNumId w:val="12"/>
+    <w:abstractNumId w:val="18"/>
   </w:num>
   <w:num w:numId="17">
+    <w:abstractNumId w:val="14"/>
+  </w:num>
+  <w:num w:numId="18">
     <w:abstractNumId w:val="9"/>
+  </w:num>
+  <w:num w:numId="19">
+    <w:abstractNumId w:val="4"/>
+  </w:num>
+  <w:num w:numId="20">
+    <w:abstractNumId w:val="0"/>
+  </w:num>
+  <w:num w:numId="21">
+    <w:abstractNumId w:val="0"/>
+  </w:num>
+  <w:num w:numId="22">
+    <w:abstractNumId w:val="0"/>
+  </w:num>
+  <w:num w:numId="23">
+    <w:abstractNumId w:val="6"/>
+  </w:num>
+  <w:num w:numId="24">
+    <w:abstractNumId w:val="3"/>
+  </w:num>
+  <w:num w:numId="25">
+    <w:abstractNumId w:val="3"/>
+  </w:num>
+  <w:num w:numId="26">
+    <w:abstractNumId w:val="3"/>
+  </w:num>
+  <w:num w:numId="27">
+    <w:abstractNumId w:val="3"/>
+  </w:num>
+  <w:num w:numId="28">
+    <w:abstractNumId w:val="16"/>
+  </w:num>
+  <w:num w:numId="29">
+    <w:abstractNumId w:val="16"/>
+  </w:num>
+  <w:num w:numId="30">
+    <w:abstractNumId w:val="16"/>
+  </w:num>
+  <w:num w:numId="31">
+    <w:abstractNumId w:val="16"/>
+  </w:num>
+  <w:num w:numId="32">
+    <w:abstractNumId w:val="16"/>
+  </w:num>
+  <w:num w:numId="33">
+    <w:abstractNumId w:val="13"/>
+  </w:num>
+  <w:num w:numId="34">
+    <w:abstractNumId w:val="16"/>
   </w:num>
 </w:numbering>
 </file>
@@ -4809,7 +6376,7 @@
     <w:lsdException w:name="Table Web 2" w:semiHidden="1" w:unhideWhenUsed="1"/>
     <w:lsdException w:name="Table Web 3" w:semiHidden="1" w:unhideWhenUsed="1"/>
     <w:lsdException w:name="Balloon Text" w:semiHidden="1" w:unhideWhenUsed="1"/>
-    <w:lsdException w:name="Table Grid" w:uiPriority="39"/>
+    <w:lsdException w:name="Table Grid" w:uiPriority="0"/>
     <w:lsdException w:name="Table Theme" w:semiHidden="1" w:unhideWhenUsed="1"/>
     <w:lsdException w:name="Placeholder Text" w:semiHidden="1"/>
     <w:lsdException w:name="No Spacing" w:uiPriority="1" w:qFormat="1"/>
@@ -5044,7 +6611,7 @@
       <w:keepNext/>
       <w:keepLines/>
       <w:numPr>
-        <w:numId w:val="1"/>
+        <w:numId w:val="28"/>
       </w:numPr>
       <w:spacing w:before="240" w:after="0"/>
       <w:outlineLvl w:val="0"/>
@@ -5060,6 +6627,7 @@
     <w:basedOn w:val="Level1"/>
     <w:next w:val="Normal"/>
     <w:link w:val="Heading2Char"/>
+    <w:autoRedefine/>
     <w:uiPriority w:val="9"/>
     <w:unhideWhenUsed/>
     <w:qFormat/>
@@ -5068,7 +6636,7 @@
       <w:keepNext/>
       <w:keepLines/>
       <w:numPr>
-        <w:numId w:val="11"/>
+        <w:numId w:val="28"/>
       </w:numPr>
       <w:spacing w:before="100" w:beforeAutospacing="1" w:after="0"/>
       <w:contextualSpacing w:val="0"/>
@@ -5095,7 +6663,7 @@
       <w:keepLines/>
       <w:numPr>
         <w:ilvl w:val="2"/>
-        <w:numId w:val="13"/>
+        <w:numId w:val="28"/>
       </w:numPr>
       <w:adjustRightInd w:val="0"/>
       <w:spacing w:before="40" w:after="0"/>
@@ -5122,8 +6690,8 @@
       <w:keepNext/>
       <w:keepLines/>
       <w:numPr>
-        <w:ilvl w:val="0"/>
-        <w:numId w:val="0"/>
+        <w:ilvl w:val="3"/>
+        <w:numId w:val="28"/>
       </w:numPr>
       <w:spacing w:before="40" w:after="0"/>
       <w:contextualSpacing w:val="0"/>
@@ -5134,6 +6702,139 @@
       <w:i/>
       <w:iCs/>
       <w:color w:val="2E74B5" w:themeColor="accent1" w:themeShade="BF"/>
+    </w:rPr>
+  </w:style>
+  <w:style w:type="paragraph" w:styleId="Heading5">
+    <w:name w:val="heading 5"/>
+    <w:basedOn w:val="Normal"/>
+    <w:next w:val="Normal"/>
+    <w:link w:val="Heading5Char"/>
+    <w:uiPriority w:val="9"/>
+    <w:semiHidden/>
+    <w:unhideWhenUsed/>
+    <w:qFormat/>
+    <w:rsid w:val="003840EB"/>
+    <w:pPr>
+      <w:keepNext/>
+      <w:keepLines/>
+      <w:numPr>
+        <w:ilvl w:val="4"/>
+        <w:numId w:val="28"/>
+      </w:numPr>
+      <w:spacing w:before="40" w:after="0"/>
+      <w:outlineLvl w:val="4"/>
+    </w:pPr>
+    <w:rPr>
+      <w:rFonts w:asciiTheme="majorHAnsi" w:eastAsiaTheme="majorEastAsia" w:hAnsiTheme="majorHAnsi" w:cstheme="majorBidi"/>
+      <w:color w:val="2E74B5" w:themeColor="accent1" w:themeShade="BF"/>
+    </w:rPr>
+  </w:style>
+  <w:style w:type="paragraph" w:styleId="Heading6">
+    <w:name w:val="heading 6"/>
+    <w:basedOn w:val="Normal"/>
+    <w:next w:val="Normal"/>
+    <w:link w:val="Heading6Char"/>
+    <w:uiPriority w:val="9"/>
+    <w:semiHidden/>
+    <w:unhideWhenUsed/>
+    <w:qFormat/>
+    <w:rsid w:val="003840EB"/>
+    <w:pPr>
+      <w:keepNext/>
+      <w:keepLines/>
+      <w:numPr>
+        <w:ilvl w:val="5"/>
+        <w:numId w:val="28"/>
+      </w:numPr>
+      <w:spacing w:before="40" w:after="0"/>
+      <w:outlineLvl w:val="5"/>
+    </w:pPr>
+    <w:rPr>
+      <w:rFonts w:asciiTheme="majorHAnsi" w:eastAsiaTheme="majorEastAsia" w:hAnsiTheme="majorHAnsi" w:cstheme="majorBidi"/>
+      <w:color w:val="1F4D78" w:themeColor="accent1" w:themeShade="7F"/>
+    </w:rPr>
+  </w:style>
+  <w:style w:type="paragraph" w:styleId="Heading7">
+    <w:name w:val="heading 7"/>
+    <w:basedOn w:val="Normal"/>
+    <w:next w:val="Normal"/>
+    <w:link w:val="Heading7Char"/>
+    <w:uiPriority w:val="9"/>
+    <w:semiHidden/>
+    <w:unhideWhenUsed/>
+    <w:qFormat/>
+    <w:rsid w:val="003840EB"/>
+    <w:pPr>
+      <w:keepNext/>
+      <w:keepLines/>
+      <w:numPr>
+        <w:ilvl w:val="6"/>
+        <w:numId w:val="28"/>
+      </w:numPr>
+      <w:spacing w:before="40" w:after="0"/>
+      <w:outlineLvl w:val="6"/>
+    </w:pPr>
+    <w:rPr>
+      <w:rFonts w:asciiTheme="majorHAnsi" w:eastAsiaTheme="majorEastAsia" w:hAnsiTheme="majorHAnsi" w:cstheme="majorBidi"/>
+      <w:i/>
+      <w:iCs/>
+      <w:color w:val="1F4D78" w:themeColor="accent1" w:themeShade="7F"/>
+    </w:rPr>
+  </w:style>
+  <w:style w:type="paragraph" w:styleId="Heading8">
+    <w:name w:val="heading 8"/>
+    <w:basedOn w:val="Normal"/>
+    <w:next w:val="Normal"/>
+    <w:link w:val="Heading8Char"/>
+    <w:uiPriority w:val="9"/>
+    <w:semiHidden/>
+    <w:unhideWhenUsed/>
+    <w:qFormat/>
+    <w:rsid w:val="003840EB"/>
+    <w:pPr>
+      <w:keepNext/>
+      <w:keepLines/>
+      <w:numPr>
+        <w:ilvl w:val="7"/>
+        <w:numId w:val="28"/>
+      </w:numPr>
+      <w:spacing w:before="40" w:after="0"/>
+      <w:outlineLvl w:val="7"/>
+    </w:pPr>
+    <w:rPr>
+      <w:rFonts w:asciiTheme="majorHAnsi" w:eastAsiaTheme="majorEastAsia" w:hAnsiTheme="majorHAnsi" w:cstheme="majorBidi"/>
+      <w:color w:val="272727" w:themeColor="text1" w:themeTint="D8"/>
+      <w:sz w:val="21"/>
+      <w:szCs w:val="21"/>
+    </w:rPr>
+  </w:style>
+  <w:style w:type="paragraph" w:styleId="Heading9">
+    <w:name w:val="heading 9"/>
+    <w:basedOn w:val="Normal"/>
+    <w:next w:val="Normal"/>
+    <w:link w:val="Heading9Char"/>
+    <w:uiPriority w:val="9"/>
+    <w:semiHidden/>
+    <w:unhideWhenUsed/>
+    <w:qFormat/>
+    <w:rsid w:val="003840EB"/>
+    <w:pPr>
+      <w:keepNext/>
+      <w:keepLines/>
+      <w:numPr>
+        <w:ilvl w:val="8"/>
+        <w:numId w:val="28"/>
+      </w:numPr>
+      <w:spacing w:before="40" w:after="0"/>
+      <w:outlineLvl w:val="8"/>
+    </w:pPr>
+    <w:rPr>
+      <w:rFonts w:asciiTheme="majorHAnsi" w:eastAsiaTheme="majorEastAsia" w:hAnsiTheme="majorHAnsi" w:cstheme="majorBidi"/>
+      <w:i/>
+      <w:iCs/>
+      <w:color w:val="272727" w:themeColor="text1" w:themeTint="D8"/>
+      <w:sz w:val="21"/>
+      <w:szCs w:val="21"/>
     </w:rPr>
   </w:style>
   <w:style w:type="character" w:default="1" w:styleId="DefaultParagraphFont">
@@ -5183,7 +6884,6 @@
   <w:style w:type="table" w:styleId="TableGrid">
     <w:name w:val="Table Grid"/>
     <w:basedOn w:val="TableNormal"/>
-    <w:uiPriority w:val="39"/>
     <w:rsid w:val="00FA0A4F"/>
     <w:pPr>
       <w:spacing w:after="0" w:line="240" w:lineRule="auto"/>
@@ -5478,6 +7178,105 @@
       <w:vertAlign w:val="superscript"/>
     </w:rPr>
   </w:style>
+  <w:style w:type="character" w:customStyle="1" w:styleId="Heading5Char">
+    <w:name w:val="Heading 5 Char"/>
+    <w:basedOn w:val="DefaultParagraphFont"/>
+    <w:link w:val="Heading5"/>
+    <w:uiPriority w:val="9"/>
+    <w:semiHidden/>
+    <w:rsid w:val="003840EB"/>
+    <w:rPr>
+      <w:rFonts w:asciiTheme="majorHAnsi" w:eastAsiaTheme="majorEastAsia" w:hAnsiTheme="majorHAnsi" w:cstheme="majorBidi"/>
+      <w:color w:val="2E74B5" w:themeColor="accent1" w:themeShade="BF"/>
+    </w:rPr>
+  </w:style>
+  <w:style w:type="character" w:customStyle="1" w:styleId="Heading6Char">
+    <w:name w:val="Heading 6 Char"/>
+    <w:basedOn w:val="DefaultParagraphFont"/>
+    <w:link w:val="Heading6"/>
+    <w:uiPriority w:val="9"/>
+    <w:semiHidden/>
+    <w:rsid w:val="003840EB"/>
+    <w:rPr>
+      <w:rFonts w:asciiTheme="majorHAnsi" w:eastAsiaTheme="majorEastAsia" w:hAnsiTheme="majorHAnsi" w:cstheme="majorBidi"/>
+      <w:color w:val="1F4D78" w:themeColor="accent1" w:themeShade="7F"/>
+    </w:rPr>
+  </w:style>
+  <w:style w:type="character" w:customStyle="1" w:styleId="Heading7Char">
+    <w:name w:val="Heading 7 Char"/>
+    <w:basedOn w:val="DefaultParagraphFont"/>
+    <w:link w:val="Heading7"/>
+    <w:uiPriority w:val="9"/>
+    <w:semiHidden/>
+    <w:rsid w:val="003840EB"/>
+    <w:rPr>
+      <w:rFonts w:asciiTheme="majorHAnsi" w:eastAsiaTheme="majorEastAsia" w:hAnsiTheme="majorHAnsi" w:cstheme="majorBidi"/>
+      <w:i/>
+      <w:iCs/>
+      <w:color w:val="1F4D78" w:themeColor="accent1" w:themeShade="7F"/>
+    </w:rPr>
+  </w:style>
+  <w:style w:type="character" w:customStyle="1" w:styleId="Heading8Char">
+    <w:name w:val="Heading 8 Char"/>
+    <w:basedOn w:val="DefaultParagraphFont"/>
+    <w:link w:val="Heading8"/>
+    <w:uiPriority w:val="9"/>
+    <w:semiHidden/>
+    <w:rsid w:val="003840EB"/>
+    <w:rPr>
+      <w:rFonts w:asciiTheme="majorHAnsi" w:eastAsiaTheme="majorEastAsia" w:hAnsiTheme="majorHAnsi" w:cstheme="majorBidi"/>
+      <w:color w:val="272727" w:themeColor="text1" w:themeTint="D8"/>
+      <w:sz w:val="21"/>
+      <w:szCs w:val="21"/>
+    </w:rPr>
+  </w:style>
+  <w:style w:type="character" w:customStyle="1" w:styleId="Heading9Char">
+    <w:name w:val="Heading 9 Char"/>
+    <w:basedOn w:val="DefaultParagraphFont"/>
+    <w:link w:val="Heading9"/>
+    <w:uiPriority w:val="9"/>
+    <w:semiHidden/>
+    <w:rsid w:val="003840EB"/>
+    <w:rPr>
+      <w:rFonts w:asciiTheme="majorHAnsi" w:eastAsiaTheme="majorEastAsia" w:hAnsiTheme="majorHAnsi" w:cstheme="majorBidi"/>
+      <w:i/>
+      <w:iCs/>
+      <w:color w:val="272727" w:themeColor="text1" w:themeTint="D8"/>
+      <w:sz w:val="21"/>
+      <w:szCs w:val="21"/>
+    </w:rPr>
+  </w:style>
+  <w:style w:type="paragraph" w:customStyle="1" w:styleId="TableHeading">
+    <w:name w:val="Table_Heading"/>
+    <w:basedOn w:val="Normal"/>
+    <w:next w:val="Normal"/>
+    <w:rsid w:val="00553EC8"/>
+    <w:pPr>
+      <w:keepNext/>
+      <w:keepLines/>
+      <w:spacing w:before="40" w:after="40" w:line="240" w:lineRule="auto"/>
+    </w:pPr>
+    <w:rPr>
+      <w:rFonts w:ascii="Futura Hv" w:eastAsia="宋体" w:hAnsi="Futura Hv" w:cs="Times New Roman"/>
+      <w:sz w:val="20"/>
+      <w:szCs w:val="20"/>
+      <w:lang w:eastAsia="en-US"/>
+    </w:rPr>
+  </w:style>
+  <w:style w:type="paragraph" w:customStyle="1" w:styleId="TableMedium">
+    <w:name w:val="Table_Medium"/>
+    <w:basedOn w:val="Normal"/>
+    <w:rsid w:val="00553EC8"/>
+    <w:pPr>
+      <w:spacing w:before="40" w:after="40" w:line="240" w:lineRule="auto"/>
+    </w:pPr>
+    <w:rPr>
+      <w:rFonts w:ascii="Futura Bk" w:eastAsia="宋体" w:hAnsi="Futura Bk" w:cs="Times New Roman"/>
+      <w:sz w:val="18"/>
+      <w:szCs w:val="20"/>
+      <w:lang w:eastAsia="en-US"/>
+    </w:rPr>
+  </w:style>
 </w:styles>
 </file>
 
@@ -5766,7 +7565,7 @@
 </file>
 
 <file path=customXml/itemProps2.xml><?xml version="1.0" encoding="utf-8"?>
-<ds:datastoreItem xmlns:ds="http://schemas.openxmlformats.org/officeDocument/2006/customXml" ds:itemID="{57DA81C2-F905-4156-A292-EFCFD62B55BF}">
+<ds:datastoreItem xmlns:ds="http://schemas.openxmlformats.org/officeDocument/2006/customXml" ds:itemID="{02030B31-E174-4025-B9CE-5BB81F43EC17}">
   <ds:schemaRefs>
     <ds:schemaRef ds:uri="http://schemas.openxmlformats.org/officeDocument/2006/bibliography"/>
   </ds:schemaRefs>

</xml_diff>